<commit_message>
Complete Regressor and report results
</commit_message>
<xml_diff>
--- a/Exercises/Exercise15/RNoahPadilla_ForestClassRegresResults.docx
+++ b/Exercises/Exercise15/RNoahPadilla_ForestClassRegresResults.docx
@@ -61,7 +61,7 @@
     </w:p>
     <w:p>
       <w:pPr>
-        <w:spacing w:after="0" w:line="480" w:lineRule="auto"/>
+        <w:spacing w:after="0" w:line="360" w:lineRule="auto"/>
         <w:jc w:val="center"/>
         <w:rPr>
           <w:rFonts w:ascii="Times New Roman" w:hAnsi="Times New Roman" w:cs="Times New Roman"/>
@@ -82,7 +82,7 @@
     </w:p>
     <w:p>
       <w:pPr>
-        <w:spacing w:after="0" w:line="480" w:lineRule="auto"/>
+        <w:spacing w:after="0" w:line="360" w:lineRule="auto"/>
         <w:ind w:firstLine="720"/>
         <w:rPr>
           <w:rFonts w:ascii="Times New Roman" w:hAnsi="Times New Roman" w:cs="Times New Roman"/>
@@ -137,6 +137,120 @@
           <w:szCs w:val="24"/>
         </w:rPr>
         <w:t>the random forest regressor for the Particles dataset.</w:t>
+      </w:r>
+    </w:p>
+    <w:p>
+      <w:pPr>
+        <w:spacing w:after="0" w:line="360" w:lineRule="auto"/>
+        <w:jc w:val="center"/>
+        <w:rPr>
+          <w:rFonts w:ascii="Times New Roman" w:hAnsi="Times New Roman" w:cs="Times New Roman"/>
+          <w:b/>
+          <w:bCs/>
+          <w:sz w:val="28"/>
+          <w:szCs w:val="28"/>
+        </w:rPr>
+      </w:pPr>
+      <w:r>
+        <w:rPr>
+          <w:rFonts w:ascii="Times New Roman" w:hAnsi="Times New Roman" w:cs="Times New Roman"/>
+          <w:b/>
+          <w:bCs/>
+          <w:sz w:val="28"/>
+          <w:szCs w:val="28"/>
+        </w:rPr>
+        <w:t>Methods</w:t>
+      </w:r>
+    </w:p>
+    <w:p>
+      <w:pPr>
+        <w:spacing w:after="0" w:line="360" w:lineRule="auto"/>
+        <w:ind w:firstLine="720"/>
+        <w:rPr>
+          <w:rFonts w:ascii="Times New Roman" w:hAnsi="Times New Roman" w:cs="Times New Roman"/>
+          <w:sz w:val="24"/>
+          <w:szCs w:val="24"/>
+        </w:rPr>
+      </w:pPr>
+      <w:r>
+        <w:rPr>
+          <w:rFonts w:ascii="Times New Roman" w:hAnsi="Times New Roman" w:cs="Times New Roman"/>
+          <w:sz w:val="24"/>
+          <w:szCs w:val="24"/>
+        </w:rPr>
+        <w:t xml:space="preserve">I performed the method of only modifying the n_estimators or the number of trees in the random forest for both the classifier and the regressor. </w:t>
+      </w:r>
+      <w:r>
+        <w:rPr>
+          <w:rFonts w:ascii="Times New Roman" w:hAnsi="Times New Roman" w:cs="Times New Roman"/>
+          <w:sz w:val="24"/>
+          <w:szCs w:val="24"/>
+        </w:rPr>
+        <w:t>In the classification, I started -50 from the default and made my way up. With the regressor I started at a lower number and made my way up since it was very time costly</w:t>
+      </w:r>
+      <w:r>
+        <w:rPr>
+          <w:rFonts w:ascii="Times New Roman" w:hAnsi="Times New Roman" w:cs="Times New Roman"/>
+          <w:sz w:val="24"/>
+          <w:szCs w:val="24"/>
+        </w:rPr>
+        <w:t xml:space="preserve"> on my first test</w:t>
+      </w:r>
+      <w:r>
+        <w:rPr>
+          <w:rFonts w:ascii="Times New Roman" w:hAnsi="Times New Roman" w:cs="Times New Roman"/>
+          <w:sz w:val="24"/>
+          <w:szCs w:val="24"/>
+        </w:rPr>
+        <w:t xml:space="preserve">. </w:t>
+      </w:r>
+      <w:r>
+        <w:rPr>
+          <w:rFonts w:ascii="Times New Roman" w:hAnsi="Times New Roman" w:cs="Times New Roman"/>
+          <w:sz w:val="24"/>
+          <w:szCs w:val="24"/>
+        </w:rPr>
+        <w:t>After discovering that the regressor was to time consuming I decided to</w:t>
+      </w:r>
+      <w:r>
+        <w:rPr>
+          <w:rFonts w:ascii="Times New Roman" w:hAnsi="Times New Roman" w:cs="Times New Roman"/>
+          <w:sz w:val="24"/>
+          <w:szCs w:val="24"/>
+        </w:rPr>
+        <w:t xml:space="preserve"> make another test and</w:t>
+      </w:r>
+      <w:r>
+        <w:rPr>
+          <w:rFonts w:ascii="Times New Roman" w:hAnsi="Times New Roman" w:cs="Times New Roman"/>
+          <w:sz w:val="24"/>
+          <w:szCs w:val="24"/>
+        </w:rPr>
+        <w:t xml:space="preserve"> use the optimal max_depth from my previous exercise to see if it would yield better results.</w:t>
+      </w:r>
+      <w:r>
+        <w:rPr>
+          <w:rFonts w:ascii="Times New Roman" w:hAnsi="Times New Roman" w:cs="Times New Roman"/>
+          <w:sz w:val="24"/>
+          <w:szCs w:val="24"/>
+        </w:rPr>
+        <w:t xml:space="preserve"> The results are below</w:t>
+      </w:r>
+      <w:r>
+        <w:rPr>
+          <w:rFonts w:ascii="Times New Roman" w:hAnsi="Times New Roman" w:cs="Times New Roman"/>
+          <w:sz w:val="24"/>
+          <w:szCs w:val="24"/>
+        </w:rPr>
+        <w:t xml:space="preserve"> -</w:t>
+      </w:r>
+      <w:r>
+        <w:rPr>
+          <w:rFonts w:ascii="Times New Roman" w:hAnsi="Times New Roman" w:cs="Times New Roman"/>
+          <w:sz w:val="24"/>
+          <w:szCs w:val="24"/>
+        </w:rPr>
+        <w:t xml:space="preserve"> </w:t>
       </w:r>
     </w:p>
     <w:p>
@@ -159,64 +273,6 @@
           <w:sz w:val="28"/>
           <w:szCs w:val="28"/>
         </w:rPr>
-        <w:t>Methods</w:t>
-      </w:r>
-    </w:p>
-    <w:p>
-      <w:pPr>
-        <w:spacing w:after="0" w:line="480" w:lineRule="auto"/>
-        <w:ind w:firstLine="720"/>
-        <w:rPr>
-          <w:rFonts w:ascii="Times New Roman" w:hAnsi="Times New Roman" w:cs="Times New Roman"/>
-          <w:sz w:val="24"/>
-          <w:szCs w:val="24"/>
-        </w:rPr>
-      </w:pPr>
-      <w:r>
-        <w:rPr>
-          <w:rFonts w:ascii="Times New Roman" w:hAnsi="Times New Roman" w:cs="Times New Roman"/>
-          <w:sz w:val="24"/>
-          <w:szCs w:val="24"/>
-        </w:rPr>
-        <w:t xml:space="preserve">I performed the method of only modifying the n_estimators or the number of trees in the random forest for both the classifier and the regressor. </w:t>
-      </w:r>
-      <w:r>
-        <w:rPr>
-          <w:rFonts w:ascii="Times New Roman" w:hAnsi="Times New Roman" w:cs="Times New Roman"/>
-          <w:sz w:val="24"/>
-          <w:szCs w:val="24"/>
-        </w:rPr>
-        <w:t xml:space="preserve">In the classification, I started -50 from the default and made my way up. With the regressor I started at a lower number and made my way up since it was very time costly. </w:t>
-      </w:r>
-      <w:r>
-        <w:rPr>
-          <w:rFonts w:ascii="Times New Roman" w:hAnsi="Times New Roman" w:cs="Times New Roman"/>
-          <w:sz w:val="24"/>
-          <w:szCs w:val="24"/>
-        </w:rPr>
-        <w:t>The results are below -</w:t>
-      </w:r>
-    </w:p>
-    <w:p>
-      <w:pPr>
-        <w:spacing w:after="0" w:line="480" w:lineRule="auto"/>
-        <w:jc w:val="center"/>
-        <w:rPr>
-          <w:rFonts w:ascii="Times New Roman" w:hAnsi="Times New Roman" w:cs="Times New Roman"/>
-          <w:b/>
-          <w:bCs/>
-          <w:sz w:val="28"/>
-          <w:szCs w:val="28"/>
-        </w:rPr>
-      </w:pPr>
-      <w:r>
-        <w:rPr>
-          <w:rFonts w:ascii="Times New Roman" w:hAnsi="Times New Roman" w:cs="Times New Roman"/>
-          <w:b/>
-          <w:bCs/>
-          <w:sz w:val="28"/>
-          <w:szCs w:val="28"/>
-        </w:rPr>
         <w:t>Results</w:t>
       </w:r>
     </w:p>
@@ -258,18 +314,22 @@
       <w:tblPr>
         <w:tblStyle w:val="TableGrid"/>
         <w:tblW w:w="0" w:type="auto"/>
+        <w:jc w:val="center"/>
         <w:tblLook w:val="04A0" w:firstRow="1" w:lastRow="0" w:firstColumn="1" w:lastColumn="0" w:noHBand="0" w:noVBand="1"/>
       </w:tblPr>
       <w:tblGrid>
-        <w:gridCol w:w="2337"/>
-        <w:gridCol w:w="2337"/>
-        <w:gridCol w:w="2338"/>
-        <w:gridCol w:w="2338"/>
+        <w:gridCol w:w="1563"/>
+        <w:gridCol w:w="1936"/>
+        <w:gridCol w:w="1696"/>
+        <w:gridCol w:w="1256"/>
       </w:tblGrid>
       <w:tr>
-        <w:tc>
-          <w:tcPr>
-            <w:tcW w:w="2337" w:type="dxa"/>
+        <w:trPr>
+          <w:jc w:val="center"/>
+        </w:trPr>
+        <w:tc>
+          <w:tcPr>
+            <w:tcW w:w="1563" w:type="dxa"/>
           </w:tcPr>
           <w:p>
             <w:pPr>
@@ -293,7 +353,7 @@
         </w:tc>
         <w:tc>
           <w:tcPr>
-            <w:tcW w:w="2337" w:type="dxa"/>
+            <w:tcW w:w="1936" w:type="dxa"/>
           </w:tcPr>
           <w:p>
             <w:pPr>
@@ -317,7 +377,7 @@
         </w:tc>
         <w:tc>
           <w:tcPr>
-            <w:tcW w:w="2338" w:type="dxa"/>
+            <w:tcW w:w="1696" w:type="dxa"/>
           </w:tcPr>
           <w:p>
             <w:pPr>
@@ -341,7 +401,7 @@
         </w:tc>
         <w:tc>
           <w:tcPr>
-            <w:tcW w:w="2338" w:type="dxa"/>
+            <w:tcW w:w="1256" w:type="dxa"/>
           </w:tcPr>
           <w:p>
             <w:pPr>
@@ -365,9 +425,12 @@
         </w:tc>
       </w:tr>
       <w:tr>
-        <w:tc>
-          <w:tcPr>
-            <w:tcW w:w="2337" w:type="dxa"/>
+        <w:trPr>
+          <w:jc w:val="center"/>
+        </w:trPr>
+        <w:tc>
+          <w:tcPr>
+            <w:tcW w:w="1563" w:type="dxa"/>
           </w:tcPr>
           <w:p>
             <w:pPr>
@@ -391,7 +454,7 @@
         </w:tc>
         <w:tc>
           <w:tcPr>
-            <w:tcW w:w="2337" w:type="dxa"/>
+            <w:tcW w:w="1936" w:type="dxa"/>
           </w:tcPr>
           <w:p>
             <w:pPr>
@@ -415,7 +478,7 @@
         </w:tc>
         <w:tc>
           <w:tcPr>
-            <w:tcW w:w="2338" w:type="dxa"/>
+            <w:tcW w:w="1696" w:type="dxa"/>
           </w:tcPr>
           <w:p>
             <w:pPr>
@@ -439,7 +502,7 @@
         </w:tc>
         <w:tc>
           <w:tcPr>
-            <w:tcW w:w="2338" w:type="dxa"/>
+            <w:tcW w:w="1256" w:type="dxa"/>
           </w:tcPr>
           <w:p>
             <w:pPr>
@@ -463,9 +526,12 @@
         </w:tc>
       </w:tr>
       <w:tr>
-        <w:tc>
-          <w:tcPr>
-            <w:tcW w:w="2337" w:type="dxa"/>
+        <w:trPr>
+          <w:jc w:val="center"/>
+        </w:trPr>
+        <w:tc>
+          <w:tcPr>
+            <w:tcW w:w="1563" w:type="dxa"/>
           </w:tcPr>
           <w:p>
             <w:pPr>
@@ -489,7 +555,7 @@
         </w:tc>
         <w:tc>
           <w:tcPr>
-            <w:tcW w:w="2337" w:type="dxa"/>
+            <w:tcW w:w="1936" w:type="dxa"/>
           </w:tcPr>
           <w:p>
             <w:pPr>
@@ -513,7 +579,7 @@
         </w:tc>
         <w:tc>
           <w:tcPr>
-            <w:tcW w:w="2338" w:type="dxa"/>
+            <w:tcW w:w="1696" w:type="dxa"/>
           </w:tcPr>
           <w:p>
             <w:pPr>
@@ -537,7 +603,7 @@
         </w:tc>
         <w:tc>
           <w:tcPr>
-            <w:tcW w:w="2338" w:type="dxa"/>
+            <w:tcW w:w="1256" w:type="dxa"/>
           </w:tcPr>
           <w:p>
             <w:pPr>
@@ -561,9 +627,12 @@
         </w:tc>
       </w:tr>
       <w:tr>
-        <w:tc>
-          <w:tcPr>
-            <w:tcW w:w="2337" w:type="dxa"/>
+        <w:trPr>
+          <w:jc w:val="center"/>
+        </w:trPr>
+        <w:tc>
+          <w:tcPr>
+            <w:tcW w:w="1563" w:type="dxa"/>
           </w:tcPr>
           <w:p>
             <w:pPr>
@@ -587,7 +656,7 @@
         </w:tc>
         <w:tc>
           <w:tcPr>
-            <w:tcW w:w="2337" w:type="dxa"/>
+            <w:tcW w:w="1936" w:type="dxa"/>
           </w:tcPr>
           <w:p>
             <w:pPr>
@@ -611,7 +680,7 @@
         </w:tc>
         <w:tc>
           <w:tcPr>
-            <w:tcW w:w="2338" w:type="dxa"/>
+            <w:tcW w:w="1696" w:type="dxa"/>
           </w:tcPr>
           <w:p>
             <w:pPr>
@@ -635,7 +704,7 @@
         </w:tc>
         <w:tc>
           <w:tcPr>
-            <w:tcW w:w="2338" w:type="dxa"/>
+            <w:tcW w:w="1256" w:type="dxa"/>
           </w:tcPr>
           <w:p>
             <w:pPr>
@@ -659,9 +728,12 @@
         </w:tc>
       </w:tr>
       <w:tr>
-        <w:tc>
-          <w:tcPr>
-            <w:tcW w:w="2337" w:type="dxa"/>
+        <w:trPr>
+          <w:jc w:val="center"/>
+        </w:trPr>
+        <w:tc>
+          <w:tcPr>
+            <w:tcW w:w="1563" w:type="dxa"/>
           </w:tcPr>
           <w:p>
             <w:pPr>
@@ -687,7 +759,7 @@
         </w:tc>
         <w:tc>
           <w:tcPr>
-            <w:tcW w:w="2337" w:type="dxa"/>
+            <w:tcW w:w="1936" w:type="dxa"/>
           </w:tcPr>
           <w:p>
             <w:pPr>
@@ -713,7 +785,7 @@
         </w:tc>
         <w:tc>
           <w:tcPr>
-            <w:tcW w:w="2338" w:type="dxa"/>
+            <w:tcW w:w="1696" w:type="dxa"/>
           </w:tcPr>
           <w:p>
             <w:pPr>
@@ -739,7 +811,7 @@
         </w:tc>
         <w:tc>
           <w:tcPr>
-            <w:tcW w:w="2338" w:type="dxa"/>
+            <w:tcW w:w="1256" w:type="dxa"/>
           </w:tcPr>
           <w:p>
             <w:pPr>
@@ -765,9 +837,12 @@
         </w:tc>
       </w:tr>
       <w:tr>
-        <w:tc>
-          <w:tcPr>
-            <w:tcW w:w="2337" w:type="dxa"/>
+        <w:trPr>
+          <w:jc w:val="center"/>
+        </w:trPr>
+        <w:tc>
+          <w:tcPr>
+            <w:tcW w:w="1563" w:type="dxa"/>
           </w:tcPr>
           <w:p>
             <w:pPr>
@@ -791,7 +866,7 @@
         </w:tc>
         <w:tc>
           <w:tcPr>
-            <w:tcW w:w="2337" w:type="dxa"/>
+            <w:tcW w:w="1936" w:type="dxa"/>
           </w:tcPr>
           <w:p>
             <w:pPr>
@@ -815,7 +890,7 @@
         </w:tc>
         <w:tc>
           <w:tcPr>
-            <w:tcW w:w="2338" w:type="dxa"/>
+            <w:tcW w:w="1696" w:type="dxa"/>
           </w:tcPr>
           <w:p>
             <w:pPr>
@@ -839,7 +914,7 @@
         </w:tc>
         <w:tc>
           <w:tcPr>
-            <w:tcW w:w="2338" w:type="dxa"/>
+            <w:tcW w:w="1256" w:type="dxa"/>
           </w:tcPr>
           <w:p>
             <w:pPr>
@@ -863,9 +938,12 @@
         </w:tc>
       </w:tr>
       <w:tr>
-        <w:tc>
-          <w:tcPr>
-            <w:tcW w:w="2337" w:type="dxa"/>
+        <w:trPr>
+          <w:jc w:val="center"/>
+        </w:trPr>
+        <w:tc>
+          <w:tcPr>
+            <w:tcW w:w="1563" w:type="dxa"/>
           </w:tcPr>
           <w:p>
             <w:pPr>
@@ -889,7 +967,7 @@
         </w:tc>
         <w:tc>
           <w:tcPr>
-            <w:tcW w:w="2337" w:type="dxa"/>
+            <w:tcW w:w="1936" w:type="dxa"/>
           </w:tcPr>
           <w:p>
             <w:pPr>
@@ -913,7 +991,7 @@
         </w:tc>
         <w:tc>
           <w:tcPr>
-            <w:tcW w:w="2338" w:type="dxa"/>
+            <w:tcW w:w="1696" w:type="dxa"/>
           </w:tcPr>
           <w:p>
             <w:pPr>
@@ -937,7 +1015,7 @@
         </w:tc>
         <w:tc>
           <w:tcPr>
-            <w:tcW w:w="2338" w:type="dxa"/>
+            <w:tcW w:w="1256" w:type="dxa"/>
           </w:tcPr>
           <w:p>
             <w:pPr>
@@ -988,63 +1066,1138 @@
           <w:sz w:val="24"/>
           <w:szCs w:val="24"/>
         </w:rPr>
+        <w:lastRenderedPageBreak/>
         <w:t>REGRESSION DATA – only n_estimators parameter was modified</w:t>
+      </w:r>
+    </w:p>
+    <w:tbl>
+      <w:tblPr>
+        <w:tblStyle w:val="TableGrid"/>
+        <w:tblW w:w="6805" w:type="dxa"/>
+        <w:jc w:val="center"/>
+        <w:tblLook w:val="04A0" w:firstRow="1" w:lastRow="0" w:firstColumn="1" w:lastColumn="0" w:noHBand="0" w:noVBand="1"/>
+      </w:tblPr>
+      <w:tblGrid>
+        <w:gridCol w:w="1536"/>
+        <w:gridCol w:w="1912"/>
+        <w:gridCol w:w="2195"/>
+        <w:gridCol w:w="1162"/>
+      </w:tblGrid>
+      <w:tr>
+        <w:trPr>
+          <w:trHeight w:val="507"/>
+          <w:jc w:val="center"/>
+        </w:trPr>
+        <w:tc>
+          <w:tcPr>
+            <w:tcW w:w="1472" w:type="dxa"/>
+          </w:tcPr>
+          <w:p>
+            <w:pPr>
+              <w:spacing w:line="480" w:lineRule="auto"/>
+              <w:jc w:val="center"/>
+              <w:rPr>
+                <w:rFonts w:ascii="Times New Roman" w:hAnsi="Times New Roman" w:cs="Times New Roman"/>
+                <w:b/>
+                <w:bCs/>
+                <w:sz w:val="24"/>
+                <w:szCs w:val="24"/>
+              </w:rPr>
+            </w:pPr>
+            <w:r>
+              <w:rPr>
+                <w:rFonts w:ascii="Times New Roman" w:hAnsi="Times New Roman" w:cs="Times New Roman"/>
+                <w:b/>
+                <w:bCs/>
+                <w:sz w:val="24"/>
+                <w:szCs w:val="24"/>
+              </w:rPr>
+              <w:t>n_estimators</w:t>
+            </w:r>
+          </w:p>
+        </w:tc>
+        <w:tc>
+          <w:tcPr>
+            <w:tcW w:w="1936" w:type="dxa"/>
+          </w:tcPr>
+          <w:p>
+            <w:pPr>
+              <w:spacing w:line="480" w:lineRule="auto"/>
+              <w:jc w:val="center"/>
+              <w:rPr>
+                <w:rFonts w:ascii="Times New Roman" w:hAnsi="Times New Roman" w:cs="Times New Roman"/>
+                <w:b/>
+                <w:bCs/>
+                <w:sz w:val="24"/>
+                <w:szCs w:val="24"/>
+              </w:rPr>
+            </w:pPr>
+            <w:r>
+              <w:rPr>
+                <w:rFonts w:ascii="Times New Roman" w:hAnsi="Times New Roman" w:cs="Times New Roman"/>
+                <w:b/>
+                <w:bCs/>
+                <w:sz w:val="24"/>
+                <w:szCs w:val="24"/>
+              </w:rPr>
+              <w:t>Train Time</w:t>
+            </w:r>
+          </w:p>
+        </w:tc>
+        <w:tc>
+          <w:tcPr>
+            <w:tcW w:w="2233" w:type="dxa"/>
+          </w:tcPr>
+          <w:p>
+            <w:pPr>
+              <w:spacing w:line="480" w:lineRule="auto"/>
+              <w:jc w:val="center"/>
+              <w:rPr>
+                <w:rFonts w:ascii="Times New Roman" w:hAnsi="Times New Roman" w:cs="Times New Roman"/>
+                <w:b/>
+                <w:bCs/>
+                <w:sz w:val="24"/>
+                <w:szCs w:val="24"/>
+              </w:rPr>
+            </w:pPr>
+            <w:r>
+              <w:rPr>
+                <w:rFonts w:ascii="Times New Roman" w:hAnsi="Times New Roman" w:cs="Times New Roman"/>
+                <w:b/>
+                <w:bCs/>
+                <w:sz w:val="24"/>
+                <w:szCs w:val="24"/>
+              </w:rPr>
+              <w:t>Test Time</w:t>
+            </w:r>
+          </w:p>
+        </w:tc>
+        <w:tc>
+          <w:tcPr>
+            <w:tcW w:w="1164" w:type="dxa"/>
+          </w:tcPr>
+          <w:p>
+            <w:pPr>
+              <w:spacing w:line="480" w:lineRule="auto"/>
+              <w:jc w:val="center"/>
+              <w:rPr>
+                <w:rFonts w:ascii="Times New Roman" w:hAnsi="Times New Roman" w:cs="Times New Roman"/>
+                <w:b/>
+                <w:bCs/>
+                <w:sz w:val="24"/>
+                <w:szCs w:val="24"/>
+              </w:rPr>
+            </w:pPr>
+            <w:r>
+              <w:rPr>
+                <w:rFonts w:ascii="Times New Roman" w:hAnsi="Times New Roman" w:cs="Times New Roman"/>
+                <w:b/>
+                <w:bCs/>
+                <w:sz w:val="24"/>
+                <w:szCs w:val="24"/>
+              </w:rPr>
+              <w:t>MSE</w:t>
+            </w:r>
+          </w:p>
+        </w:tc>
+      </w:tr>
+      <w:tr>
+        <w:trPr>
+          <w:trHeight w:val="521"/>
+          <w:jc w:val="center"/>
+        </w:trPr>
+        <w:tc>
+          <w:tcPr>
+            <w:tcW w:w="1472" w:type="dxa"/>
+          </w:tcPr>
+          <w:p>
+            <w:pPr>
+              <w:spacing w:line="480" w:lineRule="auto"/>
+              <w:jc w:val="center"/>
+              <w:rPr>
+                <w:rFonts w:ascii="Times New Roman" w:hAnsi="Times New Roman" w:cs="Times New Roman"/>
+                <w:sz w:val="24"/>
+                <w:szCs w:val="24"/>
+              </w:rPr>
+            </w:pPr>
+            <w:r>
+              <w:rPr>
+                <w:rFonts w:ascii="Times New Roman" w:hAnsi="Times New Roman" w:cs="Times New Roman"/>
+                <w:sz w:val="24"/>
+                <w:szCs w:val="24"/>
+              </w:rPr>
+              <w:t>10</w:t>
+            </w:r>
+          </w:p>
+        </w:tc>
+        <w:tc>
+          <w:tcPr>
+            <w:tcW w:w="1936" w:type="dxa"/>
+          </w:tcPr>
+          <w:p>
+            <w:pPr>
+              <w:spacing w:line="480" w:lineRule="auto"/>
+              <w:jc w:val="center"/>
+              <w:rPr>
+                <w:rFonts w:ascii="Times New Roman" w:hAnsi="Times New Roman" w:cs="Times New Roman"/>
+                <w:sz w:val="24"/>
+                <w:szCs w:val="24"/>
+              </w:rPr>
+            </w:pPr>
+            <w:r>
+              <w:rPr>
+                <w:rFonts w:ascii="Times New Roman" w:hAnsi="Times New Roman" w:cs="Times New Roman"/>
+                <w:sz w:val="24"/>
+                <w:szCs w:val="24"/>
+              </w:rPr>
+              <w:t>132.753099 secs</w:t>
+            </w:r>
+          </w:p>
+        </w:tc>
+        <w:tc>
+          <w:tcPr>
+            <w:tcW w:w="2233" w:type="dxa"/>
+          </w:tcPr>
+          <w:p>
+            <w:pPr>
+              <w:spacing w:line="480" w:lineRule="auto"/>
+              <w:jc w:val="center"/>
+              <w:rPr>
+                <w:rFonts w:ascii="Times New Roman" w:hAnsi="Times New Roman" w:cs="Times New Roman"/>
+                <w:sz w:val="24"/>
+                <w:szCs w:val="24"/>
+              </w:rPr>
+            </w:pPr>
+            <w:r>
+              <w:rPr>
+                <w:rFonts w:ascii="Times New Roman" w:hAnsi="Times New Roman" w:cs="Times New Roman"/>
+                <w:sz w:val="24"/>
+                <w:szCs w:val="24"/>
+              </w:rPr>
+              <w:t>1.548245 secs</w:t>
+            </w:r>
+          </w:p>
+        </w:tc>
+        <w:tc>
+          <w:tcPr>
+            <w:tcW w:w="1164" w:type="dxa"/>
+          </w:tcPr>
+          <w:p>
+            <w:pPr>
+              <w:spacing w:line="480" w:lineRule="auto"/>
+              <w:jc w:val="center"/>
+              <w:rPr>
+                <w:rFonts w:ascii="Times New Roman" w:hAnsi="Times New Roman" w:cs="Times New Roman"/>
+                <w:sz w:val="24"/>
+                <w:szCs w:val="24"/>
+              </w:rPr>
+            </w:pPr>
+            <w:r>
+              <w:rPr>
+                <w:rFonts w:ascii="Times New Roman" w:hAnsi="Times New Roman" w:cs="Times New Roman"/>
+                <w:sz w:val="24"/>
+                <w:szCs w:val="24"/>
+              </w:rPr>
+              <w:t>.042233</w:t>
+            </w:r>
+          </w:p>
+        </w:tc>
+      </w:tr>
+      <w:tr>
+        <w:trPr>
+          <w:trHeight w:val="507"/>
+          <w:jc w:val="center"/>
+        </w:trPr>
+        <w:tc>
+          <w:tcPr>
+            <w:tcW w:w="1472" w:type="dxa"/>
+          </w:tcPr>
+          <w:p>
+            <w:pPr>
+              <w:spacing w:line="480" w:lineRule="auto"/>
+              <w:jc w:val="center"/>
+              <w:rPr>
+                <w:rFonts w:ascii="Times New Roman" w:hAnsi="Times New Roman" w:cs="Times New Roman"/>
+                <w:sz w:val="24"/>
+                <w:szCs w:val="24"/>
+              </w:rPr>
+            </w:pPr>
+            <w:r>
+              <w:rPr>
+                <w:rFonts w:ascii="Times New Roman" w:hAnsi="Times New Roman" w:cs="Times New Roman"/>
+                <w:sz w:val="24"/>
+                <w:szCs w:val="24"/>
+              </w:rPr>
+              <w:t>20</w:t>
+            </w:r>
+          </w:p>
+        </w:tc>
+        <w:tc>
+          <w:tcPr>
+            <w:tcW w:w="1936" w:type="dxa"/>
+          </w:tcPr>
+          <w:p>
+            <w:pPr>
+              <w:spacing w:line="480" w:lineRule="auto"/>
+              <w:jc w:val="center"/>
+              <w:rPr>
+                <w:rFonts w:ascii="Times New Roman" w:hAnsi="Times New Roman" w:cs="Times New Roman"/>
+                <w:sz w:val="24"/>
+                <w:szCs w:val="24"/>
+              </w:rPr>
+            </w:pPr>
+            <w:r>
+              <w:rPr>
+                <w:rFonts w:ascii="Times New Roman" w:hAnsi="Times New Roman" w:cs="Times New Roman"/>
+                <w:sz w:val="24"/>
+                <w:szCs w:val="24"/>
+              </w:rPr>
+              <w:t>263.488964 secs</w:t>
+            </w:r>
+          </w:p>
+        </w:tc>
+        <w:tc>
+          <w:tcPr>
+            <w:tcW w:w="2233" w:type="dxa"/>
+          </w:tcPr>
+          <w:p>
+            <w:pPr>
+              <w:spacing w:line="480" w:lineRule="auto"/>
+              <w:jc w:val="center"/>
+              <w:rPr>
+                <w:rFonts w:ascii="Times New Roman" w:hAnsi="Times New Roman" w:cs="Times New Roman"/>
+                <w:sz w:val="24"/>
+                <w:szCs w:val="24"/>
+              </w:rPr>
+            </w:pPr>
+            <w:r>
+              <w:rPr>
+                <w:rFonts w:ascii="Times New Roman" w:hAnsi="Times New Roman" w:cs="Times New Roman"/>
+                <w:sz w:val="24"/>
+                <w:szCs w:val="24"/>
+              </w:rPr>
+              <w:t>3.179020 secs</w:t>
+            </w:r>
+          </w:p>
+        </w:tc>
+        <w:tc>
+          <w:tcPr>
+            <w:tcW w:w="1164" w:type="dxa"/>
+          </w:tcPr>
+          <w:p>
+            <w:pPr>
+              <w:spacing w:line="480" w:lineRule="auto"/>
+              <w:jc w:val="center"/>
+              <w:rPr>
+                <w:rFonts w:ascii="Times New Roman" w:hAnsi="Times New Roman" w:cs="Times New Roman"/>
+                <w:sz w:val="24"/>
+                <w:szCs w:val="24"/>
+              </w:rPr>
+            </w:pPr>
+            <w:r>
+              <w:rPr>
+                <w:rFonts w:ascii="Times New Roman" w:hAnsi="Times New Roman" w:cs="Times New Roman"/>
+                <w:sz w:val="24"/>
+                <w:szCs w:val="24"/>
+              </w:rPr>
+              <w:t>.040254</w:t>
+            </w:r>
+          </w:p>
+        </w:tc>
+      </w:tr>
+      <w:tr>
+        <w:trPr>
+          <w:trHeight w:val="521"/>
+          <w:jc w:val="center"/>
+        </w:trPr>
+        <w:tc>
+          <w:tcPr>
+            <w:tcW w:w="1472" w:type="dxa"/>
+          </w:tcPr>
+          <w:p>
+            <w:pPr>
+              <w:spacing w:line="480" w:lineRule="auto"/>
+              <w:jc w:val="center"/>
+              <w:rPr>
+                <w:rFonts w:ascii="Times New Roman" w:hAnsi="Times New Roman" w:cs="Times New Roman"/>
+                <w:sz w:val="24"/>
+                <w:szCs w:val="24"/>
+              </w:rPr>
+            </w:pPr>
+            <w:r>
+              <w:rPr>
+                <w:rFonts w:ascii="Times New Roman" w:hAnsi="Times New Roman" w:cs="Times New Roman"/>
+                <w:sz w:val="24"/>
+                <w:szCs w:val="24"/>
+              </w:rPr>
+              <w:t>30</w:t>
+            </w:r>
+          </w:p>
+        </w:tc>
+        <w:tc>
+          <w:tcPr>
+            <w:tcW w:w="1936" w:type="dxa"/>
+          </w:tcPr>
+          <w:p>
+            <w:pPr>
+              <w:spacing w:line="480" w:lineRule="auto"/>
+              <w:jc w:val="center"/>
+              <w:rPr>
+                <w:rFonts w:ascii="Times New Roman" w:hAnsi="Times New Roman" w:cs="Times New Roman"/>
+                <w:sz w:val="24"/>
+                <w:szCs w:val="24"/>
+              </w:rPr>
+            </w:pPr>
+            <w:r>
+              <w:rPr>
+                <w:rFonts w:ascii="Times New Roman" w:hAnsi="Times New Roman" w:cs="Times New Roman"/>
+                <w:sz w:val="24"/>
+                <w:szCs w:val="24"/>
+              </w:rPr>
+              <w:t>385.591375 secs</w:t>
+            </w:r>
+          </w:p>
+        </w:tc>
+        <w:tc>
+          <w:tcPr>
+            <w:tcW w:w="2233" w:type="dxa"/>
+          </w:tcPr>
+          <w:p>
+            <w:pPr>
+              <w:spacing w:line="480" w:lineRule="auto"/>
+              <w:jc w:val="center"/>
+              <w:rPr>
+                <w:rFonts w:ascii="Times New Roman" w:hAnsi="Times New Roman" w:cs="Times New Roman"/>
+                <w:sz w:val="24"/>
+                <w:szCs w:val="24"/>
+              </w:rPr>
+            </w:pPr>
+            <w:r>
+              <w:rPr>
+                <w:rFonts w:ascii="Times New Roman" w:hAnsi="Times New Roman" w:cs="Times New Roman"/>
+                <w:sz w:val="24"/>
+                <w:szCs w:val="24"/>
+              </w:rPr>
+              <w:t>4.292018 secs</w:t>
+            </w:r>
+          </w:p>
+        </w:tc>
+        <w:tc>
+          <w:tcPr>
+            <w:tcW w:w="1164" w:type="dxa"/>
+          </w:tcPr>
+          <w:p>
+            <w:pPr>
+              <w:spacing w:line="480" w:lineRule="auto"/>
+              <w:jc w:val="center"/>
+              <w:rPr>
+                <w:rFonts w:ascii="Times New Roman" w:hAnsi="Times New Roman" w:cs="Times New Roman"/>
+                <w:sz w:val="24"/>
+                <w:szCs w:val="24"/>
+              </w:rPr>
+            </w:pPr>
+            <w:r>
+              <w:rPr>
+                <w:rFonts w:ascii="Times New Roman" w:hAnsi="Times New Roman" w:cs="Times New Roman"/>
+                <w:sz w:val="24"/>
+                <w:szCs w:val="24"/>
+              </w:rPr>
+              <w:t>.039666</w:t>
+            </w:r>
+          </w:p>
+        </w:tc>
+      </w:tr>
+      <w:tr>
+        <w:trPr>
+          <w:trHeight w:val="507"/>
+          <w:jc w:val="center"/>
+        </w:trPr>
+        <w:tc>
+          <w:tcPr>
+            <w:tcW w:w="1472" w:type="dxa"/>
+          </w:tcPr>
+          <w:p>
+            <w:pPr>
+              <w:spacing w:line="480" w:lineRule="auto"/>
+              <w:jc w:val="center"/>
+              <w:rPr>
+                <w:rFonts w:ascii="Times New Roman" w:hAnsi="Times New Roman" w:cs="Times New Roman"/>
+                <w:sz w:val="24"/>
+                <w:szCs w:val="24"/>
+              </w:rPr>
+            </w:pPr>
+            <w:r>
+              <w:rPr>
+                <w:rFonts w:ascii="Times New Roman" w:hAnsi="Times New Roman" w:cs="Times New Roman"/>
+                <w:sz w:val="24"/>
+                <w:szCs w:val="24"/>
+              </w:rPr>
+              <w:t>40</w:t>
+            </w:r>
+          </w:p>
+        </w:tc>
+        <w:tc>
+          <w:tcPr>
+            <w:tcW w:w="1936" w:type="dxa"/>
+          </w:tcPr>
+          <w:p>
+            <w:pPr>
+              <w:spacing w:line="480" w:lineRule="auto"/>
+              <w:jc w:val="center"/>
+              <w:rPr>
+                <w:rFonts w:ascii="Times New Roman" w:hAnsi="Times New Roman" w:cs="Times New Roman"/>
+                <w:sz w:val="24"/>
+                <w:szCs w:val="24"/>
+              </w:rPr>
+            </w:pPr>
+            <w:r>
+              <w:rPr>
+                <w:rFonts w:ascii="Times New Roman" w:hAnsi="Times New Roman" w:cs="Times New Roman"/>
+                <w:sz w:val="24"/>
+                <w:szCs w:val="24"/>
+              </w:rPr>
+              <w:t>512.790967 secs</w:t>
+            </w:r>
+          </w:p>
+        </w:tc>
+        <w:tc>
+          <w:tcPr>
+            <w:tcW w:w="2233" w:type="dxa"/>
+          </w:tcPr>
+          <w:p>
+            <w:pPr>
+              <w:spacing w:line="480" w:lineRule="auto"/>
+              <w:jc w:val="center"/>
+              <w:rPr>
+                <w:rFonts w:ascii="Times New Roman" w:hAnsi="Times New Roman" w:cs="Times New Roman"/>
+                <w:sz w:val="24"/>
+                <w:szCs w:val="24"/>
+              </w:rPr>
+            </w:pPr>
+            <w:r>
+              <w:rPr>
+                <w:rFonts w:ascii="Times New Roman" w:hAnsi="Times New Roman" w:cs="Times New Roman"/>
+                <w:sz w:val="24"/>
+                <w:szCs w:val="24"/>
+              </w:rPr>
+              <w:t>5.907152 secs</w:t>
+            </w:r>
+          </w:p>
+        </w:tc>
+        <w:tc>
+          <w:tcPr>
+            <w:tcW w:w="1164" w:type="dxa"/>
+          </w:tcPr>
+          <w:p>
+            <w:pPr>
+              <w:spacing w:line="480" w:lineRule="auto"/>
+              <w:jc w:val="center"/>
+              <w:rPr>
+                <w:rFonts w:ascii="Times New Roman" w:hAnsi="Times New Roman" w:cs="Times New Roman"/>
+                <w:sz w:val="24"/>
+                <w:szCs w:val="24"/>
+              </w:rPr>
+            </w:pPr>
+            <w:r>
+              <w:rPr>
+                <w:rFonts w:ascii="Times New Roman" w:hAnsi="Times New Roman" w:cs="Times New Roman"/>
+                <w:sz w:val="24"/>
+                <w:szCs w:val="24"/>
+              </w:rPr>
+              <w:t>0.039384</w:t>
+            </w:r>
+          </w:p>
+        </w:tc>
+      </w:tr>
+      <w:tr>
+        <w:trPr>
+          <w:trHeight w:val="521"/>
+          <w:jc w:val="center"/>
+        </w:trPr>
+        <w:tc>
+          <w:tcPr>
+            <w:tcW w:w="1472" w:type="dxa"/>
+          </w:tcPr>
+          <w:p>
+            <w:pPr>
+              <w:spacing w:line="480" w:lineRule="auto"/>
+              <w:jc w:val="center"/>
+              <w:rPr>
+                <w:rFonts w:ascii="Times New Roman" w:hAnsi="Times New Roman" w:cs="Times New Roman"/>
+                <w:sz w:val="24"/>
+                <w:szCs w:val="24"/>
+              </w:rPr>
+            </w:pPr>
+            <w:r>
+              <w:rPr>
+                <w:rFonts w:ascii="Times New Roman" w:hAnsi="Times New Roman" w:cs="Times New Roman"/>
+                <w:sz w:val="24"/>
+                <w:szCs w:val="24"/>
+              </w:rPr>
+              <w:t>50</w:t>
+            </w:r>
+          </w:p>
+        </w:tc>
+        <w:tc>
+          <w:tcPr>
+            <w:tcW w:w="1936" w:type="dxa"/>
+          </w:tcPr>
+          <w:p>
+            <w:pPr>
+              <w:spacing w:line="480" w:lineRule="auto"/>
+              <w:jc w:val="center"/>
+              <w:rPr>
+                <w:rFonts w:ascii="Times New Roman" w:hAnsi="Times New Roman" w:cs="Times New Roman"/>
+                <w:sz w:val="24"/>
+                <w:szCs w:val="24"/>
+              </w:rPr>
+            </w:pPr>
+            <w:r>
+              <w:rPr>
+                <w:rFonts w:ascii="Times New Roman" w:hAnsi="Times New Roman" w:cs="Times New Roman"/>
+                <w:sz w:val="24"/>
+                <w:szCs w:val="24"/>
+              </w:rPr>
+              <w:t>639.141176 secs</w:t>
+            </w:r>
+          </w:p>
+        </w:tc>
+        <w:tc>
+          <w:tcPr>
+            <w:tcW w:w="2233" w:type="dxa"/>
+          </w:tcPr>
+          <w:p>
+            <w:pPr>
+              <w:spacing w:line="480" w:lineRule="auto"/>
+              <w:jc w:val="center"/>
+              <w:rPr>
+                <w:rFonts w:ascii="Times New Roman" w:hAnsi="Times New Roman" w:cs="Times New Roman"/>
+                <w:sz w:val="24"/>
+                <w:szCs w:val="24"/>
+              </w:rPr>
+            </w:pPr>
+            <w:r>
+              <w:rPr>
+                <w:rFonts w:ascii="Times New Roman" w:hAnsi="Times New Roman" w:cs="Times New Roman"/>
+                <w:sz w:val="24"/>
+                <w:szCs w:val="24"/>
+              </w:rPr>
+              <w:t>7.237906 secs</w:t>
+            </w:r>
+          </w:p>
+        </w:tc>
+        <w:tc>
+          <w:tcPr>
+            <w:tcW w:w="1164" w:type="dxa"/>
+          </w:tcPr>
+          <w:p>
+            <w:pPr>
+              <w:spacing w:line="480" w:lineRule="auto"/>
+              <w:jc w:val="center"/>
+              <w:rPr>
+                <w:rFonts w:ascii="Times New Roman" w:hAnsi="Times New Roman" w:cs="Times New Roman"/>
+                <w:sz w:val="24"/>
+                <w:szCs w:val="24"/>
+              </w:rPr>
+            </w:pPr>
+            <w:r>
+              <w:rPr>
+                <w:rFonts w:ascii="Times New Roman" w:hAnsi="Times New Roman" w:cs="Times New Roman"/>
+                <w:sz w:val="24"/>
+                <w:szCs w:val="24"/>
+              </w:rPr>
+              <w:t>0.039186</w:t>
+            </w:r>
+          </w:p>
+        </w:tc>
+      </w:tr>
+      <w:tr>
+        <w:trPr>
+          <w:trHeight w:val="507"/>
+          <w:jc w:val="center"/>
+        </w:trPr>
+        <w:tc>
+          <w:tcPr>
+            <w:tcW w:w="1472" w:type="dxa"/>
+          </w:tcPr>
+          <w:p>
+            <w:pPr>
+              <w:spacing w:line="480" w:lineRule="auto"/>
+              <w:jc w:val="center"/>
+              <w:rPr>
+                <w:rFonts w:ascii="Times New Roman" w:hAnsi="Times New Roman" w:cs="Times New Roman"/>
+                <w:sz w:val="24"/>
+                <w:szCs w:val="24"/>
+                <w:highlight w:val="yellow"/>
+              </w:rPr>
+            </w:pPr>
+            <w:r>
+              <w:rPr>
+                <w:rFonts w:ascii="Times New Roman" w:hAnsi="Times New Roman" w:cs="Times New Roman"/>
+                <w:sz w:val="24"/>
+                <w:szCs w:val="24"/>
+                <w:highlight w:val="yellow"/>
+              </w:rPr>
+              <w:t>60</w:t>
+            </w:r>
+          </w:p>
+        </w:tc>
+        <w:tc>
+          <w:tcPr>
+            <w:tcW w:w="1936" w:type="dxa"/>
+          </w:tcPr>
+          <w:p>
+            <w:pPr>
+              <w:spacing w:line="480" w:lineRule="auto"/>
+              <w:jc w:val="center"/>
+              <w:rPr>
+                <w:rFonts w:ascii="Times New Roman" w:hAnsi="Times New Roman" w:cs="Times New Roman"/>
+                <w:sz w:val="24"/>
+                <w:szCs w:val="24"/>
+                <w:highlight w:val="yellow"/>
+              </w:rPr>
+            </w:pPr>
+            <w:r>
+              <w:rPr>
+                <w:rFonts w:ascii="Times New Roman" w:hAnsi="Times New Roman" w:cs="Times New Roman"/>
+                <w:sz w:val="24"/>
+                <w:szCs w:val="24"/>
+                <w:highlight w:val="yellow"/>
+              </w:rPr>
+              <w:t>742.210262 secs</w:t>
+            </w:r>
+          </w:p>
+        </w:tc>
+        <w:tc>
+          <w:tcPr>
+            <w:tcW w:w="2233" w:type="dxa"/>
+          </w:tcPr>
+          <w:p>
+            <w:pPr>
+              <w:spacing w:line="480" w:lineRule="auto"/>
+              <w:jc w:val="center"/>
+              <w:rPr>
+                <w:rFonts w:ascii="Times New Roman" w:hAnsi="Times New Roman" w:cs="Times New Roman"/>
+                <w:sz w:val="24"/>
+                <w:szCs w:val="24"/>
+                <w:highlight w:val="yellow"/>
+              </w:rPr>
+            </w:pPr>
+            <w:r>
+              <w:rPr>
+                <w:rFonts w:ascii="Times New Roman" w:hAnsi="Times New Roman" w:cs="Times New Roman"/>
+                <w:sz w:val="24"/>
+                <w:szCs w:val="24"/>
+                <w:highlight w:val="yellow"/>
+              </w:rPr>
+              <w:t>8.695497 secs</w:t>
+            </w:r>
+          </w:p>
+        </w:tc>
+        <w:tc>
+          <w:tcPr>
+            <w:tcW w:w="1164" w:type="dxa"/>
+          </w:tcPr>
+          <w:p>
+            <w:pPr>
+              <w:spacing w:line="480" w:lineRule="auto"/>
+              <w:jc w:val="center"/>
+              <w:rPr>
+                <w:rFonts w:ascii="Times New Roman" w:hAnsi="Times New Roman" w:cs="Times New Roman"/>
+                <w:sz w:val="24"/>
+                <w:szCs w:val="24"/>
+                <w:highlight w:val="yellow"/>
+              </w:rPr>
+            </w:pPr>
+            <w:r>
+              <w:rPr>
+                <w:rFonts w:ascii="Times New Roman" w:hAnsi="Times New Roman" w:cs="Times New Roman"/>
+                <w:sz w:val="24"/>
+                <w:szCs w:val="24"/>
+                <w:highlight w:val="yellow"/>
+              </w:rPr>
+              <w:t>0.039052</w:t>
+            </w:r>
+          </w:p>
+        </w:tc>
+      </w:tr>
+      <w:tr>
+        <w:trPr>
+          <w:trHeight w:val="507"/>
+          <w:jc w:val="center"/>
+        </w:trPr>
+        <w:tc>
+          <w:tcPr>
+            <w:tcW w:w="1472" w:type="dxa"/>
+          </w:tcPr>
+          <w:p>
+            <w:pPr>
+              <w:spacing w:line="480" w:lineRule="auto"/>
+              <w:jc w:val="center"/>
+              <w:rPr>
+                <w:rFonts w:ascii="Times New Roman" w:hAnsi="Times New Roman" w:cs="Times New Roman"/>
+                <w:sz w:val="24"/>
+                <w:szCs w:val="24"/>
+              </w:rPr>
+            </w:pPr>
+            <w:r>
+              <w:rPr>
+                <w:rFonts w:ascii="Times New Roman" w:hAnsi="Times New Roman" w:cs="Times New Roman"/>
+                <w:sz w:val="24"/>
+                <w:szCs w:val="24"/>
+              </w:rPr>
+              <w:t>100</w:t>
+            </w:r>
+          </w:p>
+        </w:tc>
+        <w:tc>
+          <w:tcPr>
+            <w:tcW w:w="1936" w:type="dxa"/>
+          </w:tcPr>
+          <w:p>
+            <w:pPr>
+              <w:spacing w:line="480" w:lineRule="auto"/>
+              <w:jc w:val="center"/>
+              <w:rPr>
+                <w:rFonts w:ascii="Times New Roman" w:hAnsi="Times New Roman" w:cs="Times New Roman"/>
+                <w:sz w:val="24"/>
+                <w:szCs w:val="24"/>
+              </w:rPr>
+            </w:pPr>
+            <w:r>
+              <w:rPr>
+                <w:rFonts w:ascii="Times New Roman" w:hAnsi="Times New Roman" w:cs="Times New Roman"/>
+                <w:sz w:val="24"/>
+                <w:szCs w:val="24"/>
+              </w:rPr>
+              <w:t>1271.615759 secs</w:t>
+            </w:r>
+          </w:p>
+        </w:tc>
+        <w:tc>
+          <w:tcPr>
+            <w:tcW w:w="2233" w:type="dxa"/>
+          </w:tcPr>
+          <w:p>
+            <w:pPr>
+              <w:spacing w:line="480" w:lineRule="auto"/>
+              <w:jc w:val="center"/>
+              <w:rPr>
+                <w:rFonts w:ascii="Times New Roman" w:hAnsi="Times New Roman" w:cs="Times New Roman"/>
+                <w:sz w:val="24"/>
+                <w:szCs w:val="24"/>
+              </w:rPr>
+            </w:pPr>
+            <w:r>
+              <w:rPr>
+                <w:rFonts w:ascii="Times New Roman" w:hAnsi="Times New Roman" w:cs="Times New Roman"/>
+                <w:sz w:val="24"/>
+                <w:szCs w:val="24"/>
+              </w:rPr>
+              <w:t>67.963341 secs</w:t>
+            </w:r>
+          </w:p>
+        </w:tc>
+        <w:tc>
+          <w:tcPr>
+            <w:tcW w:w="1164" w:type="dxa"/>
+          </w:tcPr>
+          <w:p>
+            <w:pPr>
+              <w:spacing w:line="480" w:lineRule="auto"/>
+              <w:jc w:val="center"/>
+              <w:rPr>
+                <w:rFonts w:ascii="Times New Roman" w:hAnsi="Times New Roman" w:cs="Times New Roman"/>
+                <w:sz w:val="24"/>
+                <w:szCs w:val="24"/>
+              </w:rPr>
+            </w:pPr>
+            <w:r>
+              <w:rPr>
+                <w:rFonts w:ascii="Times New Roman" w:hAnsi="Times New Roman" w:cs="Times New Roman"/>
+                <w:sz w:val="24"/>
+                <w:szCs w:val="24"/>
+              </w:rPr>
+              <w:t>0.038782</w:t>
+            </w:r>
+          </w:p>
+        </w:tc>
+      </w:tr>
+      <w:tr>
+        <w:trPr>
+          <w:trHeight w:val="507"/>
+          <w:jc w:val="center"/>
+        </w:trPr>
+        <w:tc>
+          <w:tcPr>
+            <w:tcW w:w="1472" w:type="dxa"/>
+          </w:tcPr>
+          <w:p>
+            <w:pPr>
+              <w:spacing w:line="480" w:lineRule="auto"/>
+              <w:jc w:val="center"/>
+              <w:rPr>
+                <w:rFonts w:ascii="Times New Roman" w:hAnsi="Times New Roman" w:cs="Times New Roman"/>
+                <w:sz w:val="24"/>
+                <w:szCs w:val="24"/>
+              </w:rPr>
+            </w:pPr>
+            <w:r>
+              <w:rPr>
+                <w:rFonts w:ascii="Times New Roman" w:hAnsi="Times New Roman" w:cs="Times New Roman"/>
+                <w:sz w:val="24"/>
+                <w:szCs w:val="24"/>
+              </w:rPr>
+              <w:t>150</w:t>
+            </w:r>
+          </w:p>
+        </w:tc>
+        <w:tc>
+          <w:tcPr>
+            <w:tcW w:w="1936" w:type="dxa"/>
+          </w:tcPr>
+          <w:p>
+            <w:pPr>
+              <w:spacing w:line="480" w:lineRule="auto"/>
+              <w:jc w:val="center"/>
+              <w:rPr>
+                <w:rFonts w:ascii="Times New Roman" w:hAnsi="Times New Roman" w:cs="Times New Roman"/>
+                <w:sz w:val="24"/>
+                <w:szCs w:val="24"/>
+              </w:rPr>
+            </w:pPr>
+            <w:r>
+              <w:rPr>
+                <w:rFonts w:ascii="Times New Roman" w:hAnsi="Times New Roman" w:cs="Times New Roman"/>
+                <w:sz w:val="24"/>
+                <w:szCs w:val="24"/>
+              </w:rPr>
+              <w:t>1977.593288 secs</w:t>
+            </w:r>
+          </w:p>
+        </w:tc>
+        <w:tc>
+          <w:tcPr>
+            <w:tcW w:w="2233" w:type="dxa"/>
+          </w:tcPr>
+          <w:p>
+            <w:pPr>
+              <w:spacing w:line="480" w:lineRule="auto"/>
+              <w:jc w:val="center"/>
+              <w:rPr>
+                <w:rFonts w:ascii="Times New Roman" w:hAnsi="Times New Roman" w:cs="Times New Roman"/>
+                <w:sz w:val="24"/>
+                <w:szCs w:val="24"/>
+              </w:rPr>
+            </w:pPr>
+            <w:r>
+              <w:rPr>
+                <w:rFonts w:ascii="Times New Roman" w:hAnsi="Times New Roman" w:cs="Times New Roman"/>
+                <w:sz w:val="24"/>
+                <w:szCs w:val="24"/>
+              </w:rPr>
+              <w:t>1412.404979 secs</w:t>
+            </w:r>
+          </w:p>
+        </w:tc>
+        <w:tc>
+          <w:tcPr>
+            <w:tcW w:w="1164" w:type="dxa"/>
+          </w:tcPr>
+          <w:p>
+            <w:pPr>
+              <w:spacing w:line="480" w:lineRule="auto"/>
+              <w:jc w:val="center"/>
+              <w:rPr>
+                <w:rFonts w:ascii="Times New Roman" w:hAnsi="Times New Roman" w:cs="Times New Roman"/>
+                <w:sz w:val="24"/>
+                <w:szCs w:val="24"/>
+              </w:rPr>
+            </w:pPr>
+            <w:r>
+              <w:rPr>
+                <w:rFonts w:ascii="Times New Roman" w:hAnsi="Times New Roman" w:cs="Times New Roman"/>
+                <w:sz w:val="24"/>
+                <w:szCs w:val="24"/>
+              </w:rPr>
+              <w:t>0.038656</w:t>
+            </w:r>
+          </w:p>
+        </w:tc>
+      </w:tr>
+    </w:tbl>
+    <w:p>
+      <w:pPr>
+        <w:spacing w:after="0" w:line="480" w:lineRule="auto"/>
+        <w:rPr>
+          <w:rFonts w:ascii="Times New Roman" w:hAnsi="Times New Roman" w:cs="Times New Roman"/>
+          <w:sz w:val="24"/>
+          <w:szCs w:val="24"/>
+        </w:rPr>
+      </w:pPr>
+    </w:p>
+    <w:p>
+      <w:pPr>
+        <w:spacing w:after="0" w:line="480" w:lineRule="auto"/>
+        <w:rPr>
+          <w:rFonts w:ascii="Times New Roman" w:hAnsi="Times New Roman" w:cs="Times New Roman"/>
+          <w:sz w:val="24"/>
+          <w:szCs w:val="24"/>
+        </w:rPr>
+      </w:pPr>
+      <w:r>
+        <w:rPr>
+          <w:rFonts w:ascii="Times New Roman" w:hAnsi="Times New Roman" w:cs="Times New Roman"/>
+          <w:sz w:val="24"/>
+          <w:szCs w:val="24"/>
+        </w:rPr>
+        <w:t xml:space="preserve">REGRESSION DATA – only n_estimators </w:t>
+      </w:r>
+      <w:r>
+        <w:rPr>
+          <w:rFonts w:ascii="Times New Roman" w:hAnsi="Times New Roman" w:cs="Times New Roman"/>
+          <w:sz w:val="24"/>
+          <w:szCs w:val="24"/>
+        </w:rPr>
+        <w:t xml:space="preserve">and max_depth </w:t>
+      </w:r>
+      <w:r>
+        <w:rPr>
+          <w:rFonts w:ascii="Times New Roman" w:hAnsi="Times New Roman" w:cs="Times New Roman"/>
+          <w:sz w:val="24"/>
+          <w:szCs w:val="24"/>
+        </w:rPr>
+        <w:t>parameter</w:t>
+      </w:r>
+      <w:r>
+        <w:rPr>
+          <w:rFonts w:ascii="Times New Roman" w:hAnsi="Times New Roman" w:cs="Times New Roman"/>
+          <w:sz w:val="24"/>
+          <w:szCs w:val="24"/>
+        </w:rPr>
+        <w:t>s</w:t>
+      </w:r>
+      <w:r>
+        <w:rPr>
+          <w:rFonts w:ascii="Times New Roman" w:hAnsi="Times New Roman" w:cs="Times New Roman"/>
+          <w:sz w:val="24"/>
+          <w:szCs w:val="24"/>
+        </w:rPr>
+        <w:t xml:space="preserve"> w</w:t>
+      </w:r>
+      <w:r>
+        <w:rPr>
+          <w:rFonts w:ascii="Times New Roman" w:hAnsi="Times New Roman" w:cs="Times New Roman"/>
+          <w:sz w:val="24"/>
+          <w:szCs w:val="24"/>
+        </w:rPr>
+        <w:t>ere</w:t>
+      </w:r>
+      <w:r>
+        <w:rPr>
+          <w:rFonts w:ascii="Times New Roman" w:hAnsi="Times New Roman" w:cs="Times New Roman"/>
+          <w:sz w:val="24"/>
+          <w:szCs w:val="24"/>
+        </w:rPr>
+        <w:t xml:space="preserve"> modified</w:t>
       </w:r>
     </w:p>
     <w:tbl>
       <w:tblPr>
         <w:tblStyle w:val="TableGrid"/>
         <w:tblW w:w="0" w:type="auto"/>
+        <w:jc w:val="center"/>
         <w:tblLook w:val="04A0" w:firstRow="1" w:lastRow="0" w:firstColumn="1" w:lastColumn="0" w:noHBand="0" w:noVBand="1"/>
       </w:tblPr>
       <w:tblGrid>
-        <w:gridCol w:w="2337"/>
-        <w:gridCol w:w="2337"/>
-        <w:gridCol w:w="2338"/>
-        <w:gridCol w:w="2338"/>
+        <w:gridCol w:w="1684"/>
+        <w:gridCol w:w="1576"/>
+        <w:gridCol w:w="2225"/>
+        <w:gridCol w:w="1800"/>
+        <w:gridCol w:w="1620"/>
       </w:tblGrid>
       <w:tr>
-        <w:tc>
-          <w:tcPr>
-            <w:tcW w:w="2337" w:type="dxa"/>
-          </w:tcPr>
-          <w:p>
-            <w:pPr>
-              <w:spacing w:line="480" w:lineRule="auto"/>
-              <w:jc w:val="center"/>
-              <w:rPr>
-                <w:rFonts w:ascii="Times New Roman" w:hAnsi="Times New Roman" w:cs="Times New Roman"/>
-                <w:sz w:val="24"/>
-                <w:szCs w:val="24"/>
-              </w:rPr>
-            </w:pPr>
-            <w:r>
-              <w:rPr>
-                <w:rFonts w:ascii="Times New Roman" w:hAnsi="Times New Roman" w:cs="Times New Roman"/>
-                <w:sz w:val="24"/>
-                <w:szCs w:val="24"/>
-              </w:rPr>
-              <w:t>n_estimators</w:t>
-            </w:r>
-          </w:p>
-        </w:tc>
-        <w:tc>
-          <w:tcPr>
-            <w:tcW w:w="2337" w:type="dxa"/>
-          </w:tcPr>
-          <w:p>
-            <w:pPr>
-              <w:spacing w:line="480" w:lineRule="auto"/>
-              <w:jc w:val="center"/>
-              <w:rPr>
-                <w:rFonts w:ascii="Times New Roman" w:hAnsi="Times New Roman" w:cs="Times New Roman"/>
-                <w:sz w:val="24"/>
-                <w:szCs w:val="24"/>
-              </w:rPr>
-            </w:pPr>
-            <w:r>
-              <w:rPr>
-                <w:rFonts w:ascii="Times New Roman" w:hAnsi="Times New Roman" w:cs="Times New Roman"/>
+        <w:trPr>
+          <w:trHeight w:val="547"/>
+          <w:jc w:val="center"/>
+        </w:trPr>
+        <w:tc>
+          <w:tcPr>
+            <w:tcW w:w="1684" w:type="dxa"/>
+          </w:tcPr>
+          <w:p>
+            <w:pPr>
+              <w:spacing w:line="480" w:lineRule="auto"/>
+              <w:jc w:val="center"/>
+              <w:rPr>
+                <w:rFonts w:ascii="Times New Roman" w:hAnsi="Times New Roman" w:cs="Times New Roman"/>
+                <w:b/>
+                <w:bCs/>
+                <w:sz w:val="24"/>
+                <w:szCs w:val="24"/>
+              </w:rPr>
+            </w:pPr>
+            <w:r>
+              <w:rPr>
+                <w:rFonts w:ascii="Times New Roman" w:hAnsi="Times New Roman" w:cs="Times New Roman"/>
+                <w:b/>
+                <w:bCs/>
+                <w:sz w:val="24"/>
+                <w:szCs w:val="24"/>
+              </w:rPr>
+              <w:t>max_depth</w:t>
+            </w:r>
+          </w:p>
+        </w:tc>
+        <w:tc>
+          <w:tcPr>
+            <w:tcW w:w="1576" w:type="dxa"/>
+          </w:tcPr>
+          <w:p>
+            <w:pPr>
+              <w:spacing w:line="480" w:lineRule="auto"/>
+              <w:jc w:val="center"/>
+              <w:rPr>
+                <w:rFonts w:ascii="Times New Roman" w:hAnsi="Times New Roman" w:cs="Times New Roman"/>
+                <w:b/>
+                <w:bCs/>
+                <w:sz w:val="24"/>
+                <w:szCs w:val="24"/>
+              </w:rPr>
+            </w:pPr>
+            <w:r>
+              <w:rPr>
+                <w:rFonts w:ascii="Times New Roman" w:hAnsi="Times New Roman" w:cs="Times New Roman"/>
+                <w:b/>
+                <w:bCs/>
+                <w:sz w:val="24"/>
+                <w:szCs w:val="24"/>
+              </w:rPr>
+              <w:t>N_estimators</w:t>
+            </w:r>
+          </w:p>
+        </w:tc>
+        <w:tc>
+          <w:tcPr>
+            <w:tcW w:w="2225" w:type="dxa"/>
+          </w:tcPr>
+          <w:p>
+            <w:pPr>
+              <w:spacing w:line="480" w:lineRule="auto"/>
+              <w:jc w:val="center"/>
+              <w:rPr>
+                <w:rFonts w:ascii="Times New Roman" w:hAnsi="Times New Roman" w:cs="Times New Roman"/>
+                <w:b/>
+                <w:bCs/>
+                <w:sz w:val="24"/>
+                <w:szCs w:val="24"/>
+              </w:rPr>
+            </w:pPr>
+            <w:r>
+              <w:rPr>
+                <w:rFonts w:ascii="Times New Roman" w:hAnsi="Times New Roman" w:cs="Times New Roman"/>
+                <w:b/>
+                <w:bCs/>
                 <w:sz w:val="24"/>
                 <w:szCs w:val="24"/>
               </w:rPr>
@@ -1054,21 +2207,25 @@
         </w:tc>
         <w:tc>
           <w:tcPr>
-            <w:tcW w:w="2338" w:type="dxa"/>
-          </w:tcPr>
-          <w:p>
-            <w:pPr>
-              <w:spacing w:line="480" w:lineRule="auto"/>
-              <w:jc w:val="center"/>
-              <w:rPr>
-                <w:rFonts w:ascii="Times New Roman" w:hAnsi="Times New Roman" w:cs="Times New Roman"/>
-                <w:sz w:val="24"/>
-                <w:szCs w:val="24"/>
-              </w:rPr>
-            </w:pPr>
-            <w:r>
-              <w:rPr>
-                <w:rFonts w:ascii="Times New Roman" w:hAnsi="Times New Roman" w:cs="Times New Roman"/>
+            <w:tcW w:w="1800" w:type="dxa"/>
+          </w:tcPr>
+          <w:p>
+            <w:pPr>
+              <w:spacing w:line="480" w:lineRule="auto"/>
+              <w:jc w:val="center"/>
+              <w:rPr>
+                <w:rFonts w:ascii="Times New Roman" w:hAnsi="Times New Roman" w:cs="Times New Roman"/>
+                <w:b/>
+                <w:bCs/>
+                <w:sz w:val="24"/>
+                <w:szCs w:val="24"/>
+              </w:rPr>
+            </w:pPr>
+            <w:r>
+              <w:rPr>
+                <w:rFonts w:ascii="Times New Roman" w:hAnsi="Times New Roman" w:cs="Times New Roman"/>
+                <w:b/>
+                <w:bCs/>
                 <w:sz w:val="24"/>
                 <w:szCs w:val="24"/>
               </w:rPr>
@@ -1078,21 +2235,25 @@
         </w:tc>
         <w:tc>
           <w:tcPr>
-            <w:tcW w:w="2338" w:type="dxa"/>
-          </w:tcPr>
-          <w:p>
-            <w:pPr>
-              <w:spacing w:line="480" w:lineRule="auto"/>
-              <w:jc w:val="center"/>
-              <w:rPr>
-                <w:rFonts w:ascii="Times New Roman" w:hAnsi="Times New Roman" w:cs="Times New Roman"/>
-                <w:sz w:val="24"/>
-                <w:szCs w:val="24"/>
-              </w:rPr>
-            </w:pPr>
-            <w:r>
-              <w:rPr>
-                <w:rFonts w:ascii="Times New Roman" w:hAnsi="Times New Roman" w:cs="Times New Roman"/>
+            <w:tcW w:w="1620" w:type="dxa"/>
+          </w:tcPr>
+          <w:p>
+            <w:pPr>
+              <w:spacing w:line="480" w:lineRule="auto"/>
+              <w:jc w:val="center"/>
+              <w:rPr>
+                <w:rFonts w:ascii="Times New Roman" w:hAnsi="Times New Roman" w:cs="Times New Roman"/>
+                <w:b/>
+                <w:bCs/>
+                <w:sz w:val="24"/>
+                <w:szCs w:val="24"/>
+              </w:rPr>
+            </w:pPr>
+            <w:r>
+              <w:rPr>
+                <w:rFonts w:ascii="Times New Roman" w:hAnsi="Times New Roman" w:cs="Times New Roman"/>
+                <w:b/>
+                <w:bCs/>
                 <w:sz w:val="24"/>
                 <w:szCs w:val="24"/>
               </w:rPr>
@@ -1102,498 +2263,782 @@
         </w:tc>
       </w:tr>
       <w:tr>
-        <w:tc>
-          <w:tcPr>
-            <w:tcW w:w="2337" w:type="dxa"/>
-          </w:tcPr>
-          <w:p>
-            <w:pPr>
-              <w:spacing w:line="480" w:lineRule="auto"/>
-              <w:jc w:val="center"/>
-              <w:rPr>
-                <w:rFonts w:ascii="Times New Roman" w:hAnsi="Times New Roman" w:cs="Times New Roman"/>
-                <w:sz w:val="24"/>
-                <w:szCs w:val="24"/>
-              </w:rPr>
-            </w:pPr>
-            <w:r>
-              <w:rPr>
-                <w:rFonts w:ascii="Times New Roman" w:hAnsi="Times New Roman" w:cs="Times New Roman"/>
-                <w:sz w:val="24"/>
-                <w:szCs w:val="24"/>
-              </w:rPr>
-              <w:t>10</w:t>
-            </w:r>
-          </w:p>
-        </w:tc>
-        <w:tc>
-          <w:tcPr>
-            <w:tcW w:w="2337" w:type="dxa"/>
-          </w:tcPr>
-          <w:p>
-            <w:pPr>
-              <w:spacing w:line="480" w:lineRule="auto"/>
-              <w:jc w:val="center"/>
-              <w:rPr>
-                <w:rFonts w:ascii="Times New Roman" w:hAnsi="Times New Roman" w:cs="Times New Roman"/>
-                <w:sz w:val="24"/>
-                <w:szCs w:val="24"/>
-              </w:rPr>
-            </w:pPr>
-            <w:r>
-              <w:rPr>
-                <w:rFonts w:ascii="Times New Roman" w:hAnsi="Times New Roman" w:cs="Times New Roman"/>
-                <w:sz w:val="24"/>
-                <w:szCs w:val="24"/>
-              </w:rPr>
-              <w:t>132.753099 secs</w:t>
-            </w:r>
-          </w:p>
-        </w:tc>
-        <w:tc>
-          <w:tcPr>
-            <w:tcW w:w="2338" w:type="dxa"/>
-          </w:tcPr>
-          <w:p>
-            <w:pPr>
-              <w:spacing w:line="480" w:lineRule="auto"/>
-              <w:jc w:val="center"/>
-              <w:rPr>
-                <w:rFonts w:ascii="Times New Roman" w:hAnsi="Times New Roman" w:cs="Times New Roman"/>
-                <w:sz w:val="24"/>
-                <w:szCs w:val="24"/>
-              </w:rPr>
-            </w:pPr>
-            <w:r>
-              <w:rPr>
-                <w:rFonts w:ascii="Times New Roman" w:hAnsi="Times New Roman" w:cs="Times New Roman"/>
-                <w:sz w:val="24"/>
-                <w:szCs w:val="24"/>
-              </w:rPr>
-              <w:t>1.548245 secs</w:t>
-            </w:r>
-          </w:p>
-        </w:tc>
-        <w:tc>
-          <w:tcPr>
-            <w:tcW w:w="2338" w:type="dxa"/>
-          </w:tcPr>
-          <w:p>
-            <w:pPr>
-              <w:spacing w:line="480" w:lineRule="auto"/>
-              <w:jc w:val="center"/>
-              <w:rPr>
-                <w:rFonts w:ascii="Times New Roman" w:hAnsi="Times New Roman" w:cs="Times New Roman"/>
-                <w:sz w:val="24"/>
-                <w:szCs w:val="24"/>
-              </w:rPr>
-            </w:pPr>
-            <w:r>
-              <w:rPr>
-                <w:rFonts w:ascii="Times New Roman" w:hAnsi="Times New Roman" w:cs="Times New Roman"/>
-                <w:sz w:val="24"/>
-                <w:szCs w:val="24"/>
-              </w:rPr>
-              <w:t>.042233</w:t>
+        <w:trPr>
+          <w:trHeight w:val="512"/>
+          <w:jc w:val="center"/>
+        </w:trPr>
+        <w:tc>
+          <w:tcPr>
+            <w:tcW w:w="1684" w:type="dxa"/>
+          </w:tcPr>
+          <w:p>
+            <w:pPr>
+              <w:spacing w:line="480" w:lineRule="auto"/>
+              <w:jc w:val="center"/>
+              <w:rPr>
+                <w:rFonts w:ascii="Times New Roman" w:hAnsi="Times New Roman" w:cs="Times New Roman"/>
+                <w:sz w:val="24"/>
+                <w:szCs w:val="24"/>
+              </w:rPr>
+            </w:pPr>
+            <w:r>
+              <w:rPr>
+                <w:rFonts w:ascii="Times New Roman" w:hAnsi="Times New Roman" w:cs="Times New Roman"/>
+                <w:sz w:val="24"/>
+                <w:szCs w:val="24"/>
+              </w:rPr>
+              <w:t>12</w:t>
+            </w:r>
+          </w:p>
+        </w:tc>
+        <w:tc>
+          <w:tcPr>
+            <w:tcW w:w="1576" w:type="dxa"/>
+          </w:tcPr>
+          <w:p>
+            <w:pPr>
+              <w:spacing w:line="480" w:lineRule="auto"/>
+              <w:jc w:val="center"/>
+              <w:rPr>
+                <w:rFonts w:ascii="Times New Roman" w:hAnsi="Times New Roman" w:cs="Times New Roman"/>
+                <w:sz w:val="24"/>
+                <w:szCs w:val="24"/>
+              </w:rPr>
+            </w:pPr>
+            <w:r>
+              <w:rPr>
+                <w:rFonts w:ascii="Times New Roman" w:hAnsi="Times New Roman" w:cs="Times New Roman"/>
+                <w:sz w:val="24"/>
+                <w:szCs w:val="24"/>
+              </w:rPr>
+              <w:t>50</w:t>
+            </w:r>
+          </w:p>
+        </w:tc>
+        <w:tc>
+          <w:tcPr>
+            <w:tcW w:w="2225" w:type="dxa"/>
+          </w:tcPr>
+          <w:p>
+            <w:pPr>
+              <w:spacing w:line="480" w:lineRule="auto"/>
+              <w:jc w:val="center"/>
+              <w:rPr>
+                <w:rFonts w:ascii="Times New Roman" w:hAnsi="Times New Roman" w:cs="Times New Roman"/>
+                <w:sz w:val="24"/>
+                <w:szCs w:val="24"/>
+              </w:rPr>
+            </w:pPr>
+            <w:r>
+              <w:rPr>
+                <w:rFonts w:ascii="Times New Roman" w:hAnsi="Times New Roman" w:cs="Times New Roman"/>
+                <w:sz w:val="24"/>
+                <w:szCs w:val="24"/>
+              </w:rPr>
+              <w:t>276.178408 secs</w:t>
+            </w:r>
+          </w:p>
+        </w:tc>
+        <w:tc>
+          <w:tcPr>
+            <w:tcW w:w="1800" w:type="dxa"/>
+          </w:tcPr>
+          <w:p>
+            <w:pPr>
+              <w:spacing w:line="480" w:lineRule="auto"/>
+              <w:jc w:val="center"/>
+              <w:rPr>
+                <w:rFonts w:ascii="Times New Roman" w:hAnsi="Times New Roman" w:cs="Times New Roman"/>
+                <w:sz w:val="24"/>
+                <w:szCs w:val="24"/>
+              </w:rPr>
+            </w:pPr>
+            <w:r>
+              <w:rPr>
+                <w:rFonts w:ascii="Times New Roman" w:hAnsi="Times New Roman" w:cs="Times New Roman"/>
+                <w:sz w:val="24"/>
+                <w:szCs w:val="24"/>
+              </w:rPr>
+              <w:t>0.961541 secs</w:t>
+            </w:r>
+          </w:p>
+        </w:tc>
+        <w:tc>
+          <w:tcPr>
+            <w:tcW w:w="1620" w:type="dxa"/>
+          </w:tcPr>
+          <w:p>
+            <w:pPr>
+              <w:spacing w:line="480" w:lineRule="auto"/>
+              <w:jc w:val="center"/>
+              <w:rPr>
+                <w:rFonts w:ascii="Times New Roman" w:hAnsi="Times New Roman" w:cs="Times New Roman"/>
+                <w:sz w:val="24"/>
+                <w:szCs w:val="24"/>
+              </w:rPr>
+            </w:pPr>
+            <w:r>
+              <w:rPr>
+                <w:rFonts w:ascii="Times New Roman" w:hAnsi="Times New Roman" w:cs="Times New Roman"/>
+                <w:sz w:val="24"/>
+                <w:szCs w:val="24"/>
+              </w:rPr>
+              <w:t>0.037777</w:t>
             </w:r>
           </w:p>
         </w:tc>
       </w:tr>
       <w:tr>
-        <w:tc>
-          <w:tcPr>
-            <w:tcW w:w="2337" w:type="dxa"/>
-          </w:tcPr>
-          <w:p>
-            <w:pPr>
-              <w:spacing w:line="480" w:lineRule="auto"/>
-              <w:jc w:val="center"/>
-              <w:rPr>
-                <w:rFonts w:ascii="Times New Roman" w:hAnsi="Times New Roman" w:cs="Times New Roman"/>
-                <w:sz w:val="24"/>
-                <w:szCs w:val="24"/>
-              </w:rPr>
-            </w:pPr>
-            <w:r>
-              <w:rPr>
-                <w:rFonts w:ascii="Times New Roman" w:hAnsi="Times New Roman" w:cs="Times New Roman"/>
-                <w:sz w:val="24"/>
-                <w:szCs w:val="24"/>
-              </w:rPr>
-              <w:t>20</w:t>
-            </w:r>
-          </w:p>
-        </w:tc>
-        <w:tc>
-          <w:tcPr>
-            <w:tcW w:w="2337" w:type="dxa"/>
-          </w:tcPr>
-          <w:p>
-            <w:pPr>
-              <w:spacing w:line="480" w:lineRule="auto"/>
-              <w:jc w:val="center"/>
-              <w:rPr>
-                <w:rFonts w:ascii="Times New Roman" w:hAnsi="Times New Roman" w:cs="Times New Roman"/>
-                <w:sz w:val="24"/>
-                <w:szCs w:val="24"/>
-              </w:rPr>
-            </w:pPr>
-            <w:r>
-              <w:rPr>
-                <w:rFonts w:ascii="Times New Roman" w:hAnsi="Times New Roman" w:cs="Times New Roman"/>
-                <w:sz w:val="24"/>
-                <w:szCs w:val="24"/>
-              </w:rPr>
-              <w:t>263.488964 secs</w:t>
-            </w:r>
-          </w:p>
-        </w:tc>
-        <w:tc>
-          <w:tcPr>
-            <w:tcW w:w="2338" w:type="dxa"/>
-          </w:tcPr>
-          <w:p>
-            <w:pPr>
-              <w:spacing w:line="480" w:lineRule="auto"/>
-              <w:jc w:val="center"/>
-              <w:rPr>
-                <w:rFonts w:ascii="Times New Roman" w:hAnsi="Times New Roman" w:cs="Times New Roman"/>
-                <w:sz w:val="24"/>
-                <w:szCs w:val="24"/>
-              </w:rPr>
-            </w:pPr>
-            <w:r>
-              <w:rPr>
-                <w:rFonts w:ascii="Times New Roman" w:hAnsi="Times New Roman" w:cs="Times New Roman"/>
-                <w:sz w:val="24"/>
-                <w:szCs w:val="24"/>
-              </w:rPr>
-              <w:t>3.179020 secs</w:t>
-            </w:r>
-          </w:p>
-        </w:tc>
-        <w:tc>
-          <w:tcPr>
-            <w:tcW w:w="2338" w:type="dxa"/>
-          </w:tcPr>
-          <w:p>
-            <w:pPr>
-              <w:spacing w:line="480" w:lineRule="auto"/>
-              <w:jc w:val="center"/>
-              <w:rPr>
-                <w:rFonts w:ascii="Times New Roman" w:hAnsi="Times New Roman" w:cs="Times New Roman"/>
-                <w:sz w:val="24"/>
-                <w:szCs w:val="24"/>
-              </w:rPr>
-            </w:pPr>
-            <w:r>
-              <w:rPr>
-                <w:rFonts w:ascii="Times New Roman" w:hAnsi="Times New Roman" w:cs="Times New Roman"/>
-                <w:sz w:val="24"/>
-                <w:szCs w:val="24"/>
-              </w:rPr>
-              <w:t>.040254</w:t>
+        <w:trPr>
+          <w:trHeight w:val="547"/>
+          <w:jc w:val="center"/>
+        </w:trPr>
+        <w:tc>
+          <w:tcPr>
+            <w:tcW w:w="1684" w:type="dxa"/>
+          </w:tcPr>
+          <w:p>
+            <w:pPr>
+              <w:spacing w:line="480" w:lineRule="auto"/>
+              <w:jc w:val="center"/>
+              <w:rPr>
+                <w:rFonts w:ascii="Times New Roman" w:hAnsi="Times New Roman" w:cs="Times New Roman"/>
+                <w:sz w:val="24"/>
+                <w:szCs w:val="24"/>
+              </w:rPr>
+            </w:pPr>
+            <w:r>
+              <w:rPr>
+                <w:rFonts w:ascii="Times New Roman" w:hAnsi="Times New Roman" w:cs="Times New Roman"/>
+                <w:sz w:val="24"/>
+                <w:szCs w:val="24"/>
+              </w:rPr>
+              <w:t>12</w:t>
+            </w:r>
+          </w:p>
+        </w:tc>
+        <w:tc>
+          <w:tcPr>
+            <w:tcW w:w="1576" w:type="dxa"/>
+          </w:tcPr>
+          <w:p>
+            <w:pPr>
+              <w:spacing w:line="480" w:lineRule="auto"/>
+              <w:jc w:val="center"/>
+              <w:rPr>
+                <w:rFonts w:ascii="Times New Roman" w:hAnsi="Times New Roman" w:cs="Times New Roman"/>
+                <w:sz w:val="24"/>
+                <w:szCs w:val="24"/>
+              </w:rPr>
+            </w:pPr>
+            <w:r>
+              <w:rPr>
+                <w:rFonts w:ascii="Times New Roman" w:hAnsi="Times New Roman" w:cs="Times New Roman"/>
+                <w:sz w:val="24"/>
+                <w:szCs w:val="24"/>
+              </w:rPr>
+              <w:t>100</w:t>
+            </w:r>
+          </w:p>
+        </w:tc>
+        <w:tc>
+          <w:tcPr>
+            <w:tcW w:w="2225" w:type="dxa"/>
+          </w:tcPr>
+          <w:p>
+            <w:pPr>
+              <w:spacing w:line="480" w:lineRule="auto"/>
+              <w:jc w:val="center"/>
+              <w:rPr>
+                <w:rFonts w:ascii="Times New Roman" w:hAnsi="Times New Roman" w:cs="Times New Roman"/>
+                <w:sz w:val="24"/>
+                <w:szCs w:val="24"/>
+              </w:rPr>
+            </w:pPr>
+            <w:r>
+              <w:rPr>
+                <w:rFonts w:ascii="Times New Roman" w:hAnsi="Times New Roman" w:cs="Times New Roman"/>
+                <w:sz w:val="24"/>
+                <w:szCs w:val="24"/>
+              </w:rPr>
+              <w:t>571.345402 secs</w:t>
+            </w:r>
+          </w:p>
+        </w:tc>
+        <w:tc>
+          <w:tcPr>
+            <w:tcW w:w="1800" w:type="dxa"/>
+          </w:tcPr>
+          <w:p>
+            <w:pPr>
+              <w:spacing w:line="480" w:lineRule="auto"/>
+              <w:jc w:val="center"/>
+              <w:rPr>
+                <w:rFonts w:ascii="Times New Roman" w:hAnsi="Times New Roman" w:cs="Times New Roman"/>
+                <w:sz w:val="24"/>
+                <w:szCs w:val="24"/>
+              </w:rPr>
+            </w:pPr>
+            <w:r>
+              <w:rPr>
+                <w:rFonts w:ascii="Times New Roman" w:hAnsi="Times New Roman" w:cs="Times New Roman"/>
+                <w:sz w:val="24"/>
+                <w:szCs w:val="24"/>
+              </w:rPr>
+              <w:t>1.933005 secs</w:t>
+            </w:r>
+          </w:p>
+        </w:tc>
+        <w:tc>
+          <w:tcPr>
+            <w:tcW w:w="1620" w:type="dxa"/>
+          </w:tcPr>
+          <w:p>
+            <w:pPr>
+              <w:spacing w:line="480" w:lineRule="auto"/>
+              <w:jc w:val="center"/>
+              <w:rPr>
+                <w:rFonts w:ascii="Times New Roman" w:hAnsi="Times New Roman" w:cs="Times New Roman"/>
+                <w:sz w:val="24"/>
+                <w:szCs w:val="24"/>
+              </w:rPr>
+            </w:pPr>
+            <w:r>
+              <w:rPr>
+                <w:rFonts w:ascii="Times New Roman" w:hAnsi="Times New Roman" w:cs="Times New Roman"/>
+                <w:sz w:val="24"/>
+                <w:szCs w:val="24"/>
+              </w:rPr>
+              <w:t>0.037768</w:t>
             </w:r>
           </w:p>
         </w:tc>
       </w:tr>
       <w:tr>
-        <w:tc>
-          <w:tcPr>
-            <w:tcW w:w="2337" w:type="dxa"/>
-          </w:tcPr>
-          <w:p>
-            <w:pPr>
-              <w:spacing w:line="480" w:lineRule="auto"/>
-              <w:jc w:val="center"/>
-              <w:rPr>
-                <w:rFonts w:ascii="Times New Roman" w:hAnsi="Times New Roman" w:cs="Times New Roman"/>
-                <w:sz w:val="24"/>
-                <w:szCs w:val="24"/>
-              </w:rPr>
-            </w:pPr>
-            <w:r>
-              <w:rPr>
-                <w:rFonts w:ascii="Times New Roman" w:hAnsi="Times New Roman" w:cs="Times New Roman"/>
-                <w:sz w:val="24"/>
-                <w:szCs w:val="24"/>
-              </w:rPr>
-              <w:t>30</w:t>
-            </w:r>
-          </w:p>
-        </w:tc>
-        <w:tc>
-          <w:tcPr>
-            <w:tcW w:w="2337" w:type="dxa"/>
-          </w:tcPr>
-          <w:p>
-            <w:pPr>
-              <w:spacing w:line="480" w:lineRule="auto"/>
-              <w:jc w:val="center"/>
-              <w:rPr>
-                <w:rFonts w:ascii="Times New Roman" w:hAnsi="Times New Roman" w:cs="Times New Roman"/>
-                <w:sz w:val="24"/>
-                <w:szCs w:val="24"/>
-              </w:rPr>
-            </w:pPr>
-          </w:p>
-        </w:tc>
-        <w:tc>
-          <w:tcPr>
-            <w:tcW w:w="2338" w:type="dxa"/>
-          </w:tcPr>
-          <w:p>
-            <w:pPr>
-              <w:spacing w:line="480" w:lineRule="auto"/>
-              <w:jc w:val="center"/>
-              <w:rPr>
-                <w:rFonts w:ascii="Times New Roman" w:hAnsi="Times New Roman" w:cs="Times New Roman"/>
-                <w:sz w:val="24"/>
-                <w:szCs w:val="24"/>
-              </w:rPr>
-            </w:pPr>
-          </w:p>
-        </w:tc>
-        <w:tc>
-          <w:tcPr>
-            <w:tcW w:w="2338" w:type="dxa"/>
-          </w:tcPr>
-          <w:p>
-            <w:pPr>
-              <w:spacing w:line="480" w:lineRule="auto"/>
-              <w:jc w:val="center"/>
-              <w:rPr>
-                <w:rFonts w:ascii="Times New Roman" w:hAnsi="Times New Roman" w:cs="Times New Roman"/>
-                <w:sz w:val="24"/>
-                <w:szCs w:val="24"/>
-              </w:rPr>
-            </w:pPr>
+        <w:trPr>
+          <w:trHeight w:val="562"/>
+          <w:jc w:val="center"/>
+        </w:trPr>
+        <w:tc>
+          <w:tcPr>
+            <w:tcW w:w="1684" w:type="dxa"/>
+          </w:tcPr>
+          <w:p>
+            <w:pPr>
+              <w:spacing w:line="480" w:lineRule="auto"/>
+              <w:jc w:val="center"/>
+              <w:rPr>
+                <w:rFonts w:ascii="Times New Roman" w:hAnsi="Times New Roman" w:cs="Times New Roman"/>
+                <w:sz w:val="24"/>
+                <w:szCs w:val="24"/>
+              </w:rPr>
+            </w:pPr>
+            <w:r>
+              <w:rPr>
+                <w:rFonts w:ascii="Times New Roman" w:hAnsi="Times New Roman" w:cs="Times New Roman"/>
+                <w:sz w:val="24"/>
+                <w:szCs w:val="24"/>
+              </w:rPr>
+              <w:t>12</w:t>
+            </w:r>
+          </w:p>
+        </w:tc>
+        <w:tc>
+          <w:tcPr>
+            <w:tcW w:w="1576" w:type="dxa"/>
+          </w:tcPr>
+          <w:p>
+            <w:pPr>
+              <w:spacing w:line="480" w:lineRule="auto"/>
+              <w:jc w:val="center"/>
+              <w:rPr>
+                <w:rFonts w:ascii="Times New Roman" w:hAnsi="Times New Roman" w:cs="Times New Roman"/>
+                <w:sz w:val="24"/>
+                <w:szCs w:val="24"/>
+              </w:rPr>
+            </w:pPr>
+            <w:r>
+              <w:rPr>
+                <w:rFonts w:ascii="Times New Roman" w:hAnsi="Times New Roman" w:cs="Times New Roman"/>
+                <w:sz w:val="24"/>
+                <w:szCs w:val="24"/>
+              </w:rPr>
+              <w:t>150</w:t>
+            </w:r>
+          </w:p>
+        </w:tc>
+        <w:tc>
+          <w:tcPr>
+            <w:tcW w:w="2225" w:type="dxa"/>
+          </w:tcPr>
+          <w:p>
+            <w:pPr>
+              <w:spacing w:line="480" w:lineRule="auto"/>
+              <w:jc w:val="center"/>
+              <w:rPr>
+                <w:rFonts w:ascii="Times New Roman" w:hAnsi="Times New Roman" w:cs="Times New Roman"/>
+                <w:sz w:val="24"/>
+                <w:szCs w:val="24"/>
+              </w:rPr>
+            </w:pPr>
+            <w:r>
+              <w:rPr>
+                <w:rFonts w:ascii="Times New Roman" w:hAnsi="Times New Roman" w:cs="Times New Roman"/>
+                <w:sz w:val="24"/>
+                <w:szCs w:val="24"/>
+              </w:rPr>
+              <w:t>855.273388 secs</w:t>
+            </w:r>
+          </w:p>
+        </w:tc>
+        <w:tc>
+          <w:tcPr>
+            <w:tcW w:w="1800" w:type="dxa"/>
+          </w:tcPr>
+          <w:p>
+            <w:pPr>
+              <w:spacing w:line="480" w:lineRule="auto"/>
+              <w:jc w:val="center"/>
+              <w:rPr>
+                <w:rFonts w:ascii="Times New Roman" w:hAnsi="Times New Roman" w:cs="Times New Roman"/>
+                <w:sz w:val="24"/>
+                <w:szCs w:val="24"/>
+              </w:rPr>
+            </w:pPr>
+            <w:r>
+              <w:rPr>
+                <w:rFonts w:ascii="Times New Roman" w:hAnsi="Times New Roman" w:cs="Times New Roman"/>
+                <w:sz w:val="24"/>
+                <w:szCs w:val="24"/>
+              </w:rPr>
+              <w:t>2.904613 secs</w:t>
+            </w:r>
+          </w:p>
+        </w:tc>
+        <w:tc>
+          <w:tcPr>
+            <w:tcW w:w="1620" w:type="dxa"/>
+          </w:tcPr>
+          <w:p>
+            <w:pPr>
+              <w:spacing w:line="480" w:lineRule="auto"/>
+              <w:jc w:val="center"/>
+              <w:rPr>
+                <w:rFonts w:ascii="Times New Roman" w:hAnsi="Times New Roman" w:cs="Times New Roman"/>
+                <w:sz w:val="24"/>
+                <w:szCs w:val="24"/>
+              </w:rPr>
+            </w:pPr>
+            <w:r>
+              <w:rPr>
+                <w:rFonts w:ascii="Times New Roman" w:hAnsi="Times New Roman" w:cs="Times New Roman"/>
+                <w:sz w:val="24"/>
+                <w:szCs w:val="24"/>
+              </w:rPr>
+              <w:t>0.037766</w:t>
+            </w:r>
           </w:p>
         </w:tc>
       </w:tr>
       <w:tr>
-        <w:tc>
-          <w:tcPr>
-            <w:tcW w:w="2337" w:type="dxa"/>
-          </w:tcPr>
-          <w:p>
-            <w:pPr>
-              <w:spacing w:line="480" w:lineRule="auto"/>
-              <w:jc w:val="center"/>
-              <w:rPr>
-                <w:rFonts w:ascii="Times New Roman" w:hAnsi="Times New Roman" w:cs="Times New Roman"/>
-                <w:sz w:val="24"/>
-                <w:szCs w:val="24"/>
-              </w:rPr>
-            </w:pPr>
-            <w:r>
-              <w:rPr>
-                <w:rFonts w:ascii="Times New Roman" w:hAnsi="Times New Roman" w:cs="Times New Roman"/>
-                <w:sz w:val="24"/>
-                <w:szCs w:val="24"/>
-              </w:rPr>
-              <w:t>40</w:t>
-            </w:r>
-          </w:p>
-        </w:tc>
-        <w:tc>
-          <w:tcPr>
-            <w:tcW w:w="2337" w:type="dxa"/>
-          </w:tcPr>
-          <w:p>
-            <w:pPr>
-              <w:spacing w:line="480" w:lineRule="auto"/>
-              <w:jc w:val="center"/>
-              <w:rPr>
-                <w:rFonts w:ascii="Times New Roman" w:hAnsi="Times New Roman" w:cs="Times New Roman"/>
-                <w:sz w:val="24"/>
-                <w:szCs w:val="24"/>
-              </w:rPr>
-            </w:pPr>
-          </w:p>
-        </w:tc>
-        <w:tc>
-          <w:tcPr>
-            <w:tcW w:w="2338" w:type="dxa"/>
-          </w:tcPr>
-          <w:p>
-            <w:pPr>
-              <w:spacing w:line="480" w:lineRule="auto"/>
-              <w:jc w:val="center"/>
-              <w:rPr>
-                <w:rFonts w:ascii="Times New Roman" w:hAnsi="Times New Roman" w:cs="Times New Roman"/>
-                <w:sz w:val="24"/>
-                <w:szCs w:val="24"/>
-              </w:rPr>
-            </w:pPr>
-          </w:p>
-        </w:tc>
-        <w:tc>
-          <w:tcPr>
-            <w:tcW w:w="2338" w:type="dxa"/>
-          </w:tcPr>
-          <w:p>
-            <w:pPr>
-              <w:spacing w:line="480" w:lineRule="auto"/>
-              <w:jc w:val="center"/>
-              <w:rPr>
-                <w:rFonts w:ascii="Times New Roman" w:hAnsi="Times New Roman" w:cs="Times New Roman"/>
-                <w:sz w:val="24"/>
-                <w:szCs w:val="24"/>
-              </w:rPr>
-            </w:pPr>
+        <w:trPr>
+          <w:trHeight w:val="547"/>
+          <w:jc w:val="center"/>
+        </w:trPr>
+        <w:tc>
+          <w:tcPr>
+            <w:tcW w:w="1684" w:type="dxa"/>
+          </w:tcPr>
+          <w:p>
+            <w:pPr>
+              <w:spacing w:line="480" w:lineRule="auto"/>
+              <w:jc w:val="center"/>
+              <w:rPr>
+                <w:rFonts w:ascii="Times New Roman" w:hAnsi="Times New Roman" w:cs="Times New Roman"/>
+                <w:sz w:val="24"/>
+                <w:szCs w:val="24"/>
+              </w:rPr>
+            </w:pPr>
+            <w:r>
+              <w:rPr>
+                <w:rFonts w:ascii="Times New Roman" w:hAnsi="Times New Roman" w:cs="Times New Roman"/>
+                <w:sz w:val="24"/>
+                <w:szCs w:val="24"/>
+              </w:rPr>
+              <w:t>12</w:t>
+            </w:r>
+          </w:p>
+        </w:tc>
+        <w:tc>
+          <w:tcPr>
+            <w:tcW w:w="1576" w:type="dxa"/>
+          </w:tcPr>
+          <w:p>
+            <w:pPr>
+              <w:spacing w:line="480" w:lineRule="auto"/>
+              <w:jc w:val="center"/>
+              <w:rPr>
+                <w:rFonts w:ascii="Times New Roman" w:hAnsi="Times New Roman" w:cs="Times New Roman"/>
+                <w:sz w:val="24"/>
+                <w:szCs w:val="24"/>
+              </w:rPr>
+            </w:pPr>
+            <w:r>
+              <w:rPr>
+                <w:rFonts w:ascii="Times New Roman" w:hAnsi="Times New Roman" w:cs="Times New Roman"/>
+                <w:sz w:val="24"/>
+                <w:szCs w:val="24"/>
+              </w:rPr>
+              <w:t>200</w:t>
+            </w:r>
+          </w:p>
+        </w:tc>
+        <w:tc>
+          <w:tcPr>
+            <w:tcW w:w="2225" w:type="dxa"/>
+          </w:tcPr>
+          <w:p>
+            <w:pPr>
+              <w:spacing w:line="480" w:lineRule="auto"/>
+              <w:jc w:val="center"/>
+              <w:rPr>
+                <w:rFonts w:ascii="Times New Roman" w:hAnsi="Times New Roman" w:cs="Times New Roman"/>
+                <w:sz w:val="24"/>
+                <w:szCs w:val="24"/>
+              </w:rPr>
+            </w:pPr>
+            <w:r>
+              <w:rPr>
+                <w:rFonts w:ascii="Times New Roman" w:hAnsi="Times New Roman" w:cs="Times New Roman"/>
+                <w:sz w:val="24"/>
+                <w:szCs w:val="24"/>
+              </w:rPr>
+              <w:t>1125.475703 secs</w:t>
+            </w:r>
+          </w:p>
+        </w:tc>
+        <w:tc>
+          <w:tcPr>
+            <w:tcW w:w="1800" w:type="dxa"/>
+          </w:tcPr>
+          <w:p>
+            <w:pPr>
+              <w:spacing w:line="480" w:lineRule="auto"/>
+              <w:jc w:val="center"/>
+              <w:rPr>
+                <w:rFonts w:ascii="Times New Roman" w:hAnsi="Times New Roman" w:cs="Times New Roman"/>
+                <w:sz w:val="24"/>
+                <w:szCs w:val="24"/>
+              </w:rPr>
+            </w:pPr>
+            <w:r>
+              <w:rPr>
+                <w:rFonts w:ascii="Times New Roman" w:hAnsi="Times New Roman" w:cs="Times New Roman"/>
+                <w:sz w:val="24"/>
+                <w:szCs w:val="24"/>
+              </w:rPr>
+              <w:t>3.815182 secs</w:t>
+            </w:r>
+          </w:p>
+        </w:tc>
+        <w:tc>
+          <w:tcPr>
+            <w:tcW w:w="1620" w:type="dxa"/>
+          </w:tcPr>
+          <w:p>
+            <w:pPr>
+              <w:spacing w:line="480" w:lineRule="auto"/>
+              <w:jc w:val="center"/>
+              <w:rPr>
+                <w:rFonts w:ascii="Times New Roman" w:hAnsi="Times New Roman" w:cs="Times New Roman"/>
+                <w:sz w:val="24"/>
+                <w:szCs w:val="24"/>
+              </w:rPr>
+            </w:pPr>
+            <w:r>
+              <w:rPr>
+                <w:rFonts w:ascii="Times New Roman" w:hAnsi="Times New Roman" w:cs="Times New Roman"/>
+                <w:sz w:val="24"/>
+                <w:szCs w:val="24"/>
+              </w:rPr>
+              <w:t>0.037763</w:t>
+            </w:r>
           </w:p>
         </w:tc>
       </w:tr>
       <w:tr>
-        <w:tc>
-          <w:tcPr>
-            <w:tcW w:w="2337" w:type="dxa"/>
-          </w:tcPr>
-          <w:p>
-            <w:pPr>
-              <w:spacing w:line="480" w:lineRule="auto"/>
-              <w:jc w:val="center"/>
-              <w:rPr>
-                <w:rFonts w:ascii="Times New Roman" w:hAnsi="Times New Roman" w:cs="Times New Roman"/>
-                <w:sz w:val="24"/>
-                <w:szCs w:val="24"/>
-              </w:rPr>
-            </w:pPr>
-            <w:r>
-              <w:rPr>
-                <w:rFonts w:ascii="Times New Roman" w:hAnsi="Times New Roman" w:cs="Times New Roman"/>
-                <w:sz w:val="24"/>
-                <w:szCs w:val="24"/>
-              </w:rPr>
-              <w:t>50</w:t>
-            </w:r>
-          </w:p>
-        </w:tc>
-        <w:tc>
-          <w:tcPr>
-            <w:tcW w:w="2337" w:type="dxa"/>
-          </w:tcPr>
-          <w:p>
-            <w:pPr>
-              <w:spacing w:line="480" w:lineRule="auto"/>
-              <w:jc w:val="center"/>
-              <w:rPr>
-                <w:rFonts w:ascii="Times New Roman" w:hAnsi="Times New Roman" w:cs="Times New Roman"/>
-                <w:sz w:val="24"/>
-                <w:szCs w:val="24"/>
-              </w:rPr>
-            </w:pPr>
-          </w:p>
-        </w:tc>
-        <w:tc>
-          <w:tcPr>
-            <w:tcW w:w="2338" w:type="dxa"/>
-          </w:tcPr>
-          <w:p>
-            <w:pPr>
-              <w:spacing w:line="480" w:lineRule="auto"/>
-              <w:jc w:val="center"/>
-              <w:rPr>
-                <w:rFonts w:ascii="Times New Roman" w:hAnsi="Times New Roman" w:cs="Times New Roman"/>
-                <w:sz w:val="24"/>
-                <w:szCs w:val="24"/>
-              </w:rPr>
-            </w:pPr>
-          </w:p>
-        </w:tc>
-        <w:tc>
-          <w:tcPr>
-            <w:tcW w:w="2338" w:type="dxa"/>
-          </w:tcPr>
-          <w:p>
-            <w:pPr>
-              <w:spacing w:line="480" w:lineRule="auto"/>
-              <w:jc w:val="center"/>
-              <w:rPr>
-                <w:rFonts w:ascii="Times New Roman" w:hAnsi="Times New Roman" w:cs="Times New Roman"/>
-                <w:sz w:val="24"/>
-                <w:szCs w:val="24"/>
-              </w:rPr>
-            </w:pPr>
+        <w:trPr>
+          <w:trHeight w:val="562"/>
+          <w:jc w:val="center"/>
+        </w:trPr>
+        <w:tc>
+          <w:tcPr>
+            <w:tcW w:w="1684" w:type="dxa"/>
+          </w:tcPr>
+          <w:p>
+            <w:pPr>
+              <w:spacing w:line="480" w:lineRule="auto"/>
+              <w:jc w:val="center"/>
+              <w:rPr>
+                <w:rFonts w:ascii="Times New Roman" w:hAnsi="Times New Roman" w:cs="Times New Roman"/>
+                <w:sz w:val="24"/>
+                <w:szCs w:val="24"/>
+              </w:rPr>
+            </w:pPr>
+            <w:r>
+              <w:rPr>
+                <w:rFonts w:ascii="Times New Roman" w:hAnsi="Times New Roman" w:cs="Times New Roman"/>
+                <w:sz w:val="24"/>
+                <w:szCs w:val="24"/>
+              </w:rPr>
+              <w:t>12</w:t>
+            </w:r>
+          </w:p>
+        </w:tc>
+        <w:tc>
+          <w:tcPr>
+            <w:tcW w:w="1576" w:type="dxa"/>
+          </w:tcPr>
+          <w:p>
+            <w:pPr>
+              <w:spacing w:line="480" w:lineRule="auto"/>
+              <w:jc w:val="center"/>
+              <w:rPr>
+                <w:rFonts w:ascii="Times New Roman" w:hAnsi="Times New Roman" w:cs="Times New Roman"/>
+                <w:sz w:val="24"/>
+                <w:szCs w:val="24"/>
+              </w:rPr>
+            </w:pPr>
+            <w:r>
+              <w:rPr>
+                <w:rFonts w:ascii="Times New Roman" w:hAnsi="Times New Roman" w:cs="Times New Roman"/>
+                <w:sz w:val="24"/>
+                <w:szCs w:val="24"/>
+              </w:rPr>
+              <w:t>250</w:t>
+            </w:r>
+          </w:p>
+        </w:tc>
+        <w:tc>
+          <w:tcPr>
+            <w:tcW w:w="2225" w:type="dxa"/>
+          </w:tcPr>
+          <w:p>
+            <w:pPr>
+              <w:spacing w:line="480" w:lineRule="auto"/>
+              <w:jc w:val="center"/>
+              <w:rPr>
+                <w:rFonts w:ascii="Times New Roman" w:hAnsi="Times New Roman" w:cs="Times New Roman"/>
+                <w:sz w:val="24"/>
+                <w:szCs w:val="24"/>
+              </w:rPr>
+            </w:pPr>
+            <w:r>
+              <w:rPr>
+                <w:rFonts w:ascii="Times New Roman" w:hAnsi="Times New Roman" w:cs="Times New Roman"/>
+                <w:sz w:val="24"/>
+                <w:szCs w:val="24"/>
+              </w:rPr>
+              <w:t>1409.710879 secs</w:t>
+            </w:r>
+          </w:p>
+        </w:tc>
+        <w:tc>
+          <w:tcPr>
+            <w:tcW w:w="1800" w:type="dxa"/>
+          </w:tcPr>
+          <w:p>
+            <w:pPr>
+              <w:spacing w:line="480" w:lineRule="auto"/>
+              <w:jc w:val="center"/>
+              <w:rPr>
+                <w:rFonts w:ascii="Times New Roman" w:hAnsi="Times New Roman" w:cs="Times New Roman"/>
+                <w:sz w:val="24"/>
+                <w:szCs w:val="24"/>
+              </w:rPr>
+            </w:pPr>
+            <w:r>
+              <w:rPr>
+                <w:rFonts w:ascii="Times New Roman" w:hAnsi="Times New Roman" w:cs="Times New Roman"/>
+                <w:sz w:val="24"/>
+                <w:szCs w:val="24"/>
+              </w:rPr>
+              <w:t>4.409895 secs</w:t>
+            </w:r>
+          </w:p>
+        </w:tc>
+        <w:tc>
+          <w:tcPr>
+            <w:tcW w:w="1620" w:type="dxa"/>
+          </w:tcPr>
+          <w:p>
+            <w:pPr>
+              <w:spacing w:line="480" w:lineRule="auto"/>
+              <w:jc w:val="center"/>
+              <w:rPr>
+                <w:rFonts w:ascii="Times New Roman" w:hAnsi="Times New Roman" w:cs="Times New Roman"/>
+                <w:sz w:val="24"/>
+                <w:szCs w:val="24"/>
+              </w:rPr>
+            </w:pPr>
+            <w:r>
+              <w:rPr>
+                <w:rFonts w:ascii="Times New Roman" w:hAnsi="Times New Roman" w:cs="Times New Roman"/>
+                <w:sz w:val="24"/>
+                <w:szCs w:val="24"/>
+              </w:rPr>
+              <w:t>0.037763</w:t>
+            </w:r>
           </w:p>
         </w:tc>
       </w:tr>
       <w:tr>
-        <w:tc>
-          <w:tcPr>
-            <w:tcW w:w="2337" w:type="dxa"/>
-          </w:tcPr>
-          <w:p>
-            <w:pPr>
-              <w:spacing w:line="480" w:lineRule="auto"/>
-              <w:jc w:val="center"/>
-              <w:rPr>
-                <w:rFonts w:ascii="Times New Roman" w:hAnsi="Times New Roman" w:cs="Times New Roman"/>
-                <w:sz w:val="24"/>
-                <w:szCs w:val="24"/>
-              </w:rPr>
-            </w:pPr>
-            <w:r>
-              <w:rPr>
-                <w:rFonts w:ascii="Times New Roman" w:hAnsi="Times New Roman" w:cs="Times New Roman"/>
-                <w:sz w:val="24"/>
-                <w:szCs w:val="24"/>
-              </w:rPr>
-              <w:t>60</w:t>
-            </w:r>
-          </w:p>
-        </w:tc>
-        <w:tc>
-          <w:tcPr>
-            <w:tcW w:w="2337" w:type="dxa"/>
-          </w:tcPr>
-          <w:p>
-            <w:pPr>
-              <w:spacing w:line="480" w:lineRule="auto"/>
-              <w:jc w:val="center"/>
-              <w:rPr>
-                <w:rFonts w:ascii="Times New Roman" w:hAnsi="Times New Roman" w:cs="Times New Roman"/>
-                <w:sz w:val="24"/>
-                <w:szCs w:val="24"/>
-              </w:rPr>
-            </w:pPr>
-          </w:p>
-        </w:tc>
-        <w:tc>
-          <w:tcPr>
-            <w:tcW w:w="2338" w:type="dxa"/>
-          </w:tcPr>
-          <w:p>
-            <w:pPr>
-              <w:spacing w:line="480" w:lineRule="auto"/>
-              <w:jc w:val="center"/>
-              <w:rPr>
-                <w:rFonts w:ascii="Times New Roman" w:hAnsi="Times New Roman" w:cs="Times New Roman"/>
-                <w:sz w:val="24"/>
-                <w:szCs w:val="24"/>
-              </w:rPr>
-            </w:pPr>
-          </w:p>
-        </w:tc>
-        <w:tc>
-          <w:tcPr>
-            <w:tcW w:w="2338" w:type="dxa"/>
-          </w:tcPr>
-          <w:p>
-            <w:pPr>
-              <w:spacing w:line="480" w:lineRule="auto"/>
-              <w:jc w:val="center"/>
-              <w:rPr>
-                <w:rFonts w:ascii="Times New Roman" w:hAnsi="Times New Roman" w:cs="Times New Roman"/>
-                <w:sz w:val="24"/>
-                <w:szCs w:val="24"/>
-              </w:rPr>
-            </w:pPr>
+        <w:trPr>
+          <w:trHeight w:val="547"/>
+          <w:jc w:val="center"/>
+        </w:trPr>
+        <w:tc>
+          <w:tcPr>
+            <w:tcW w:w="1684" w:type="dxa"/>
+          </w:tcPr>
+          <w:p>
+            <w:pPr>
+              <w:spacing w:line="480" w:lineRule="auto"/>
+              <w:jc w:val="center"/>
+              <w:rPr>
+                <w:rFonts w:ascii="Times New Roman" w:hAnsi="Times New Roman" w:cs="Times New Roman"/>
+                <w:sz w:val="24"/>
+                <w:szCs w:val="24"/>
+                <w:highlight w:val="yellow"/>
+              </w:rPr>
+            </w:pPr>
+            <w:r>
+              <w:rPr>
+                <w:rFonts w:ascii="Times New Roman" w:hAnsi="Times New Roman" w:cs="Times New Roman"/>
+                <w:sz w:val="24"/>
+                <w:szCs w:val="24"/>
+                <w:highlight w:val="yellow"/>
+              </w:rPr>
+              <w:t>12</w:t>
+            </w:r>
+          </w:p>
+        </w:tc>
+        <w:tc>
+          <w:tcPr>
+            <w:tcW w:w="1576" w:type="dxa"/>
+          </w:tcPr>
+          <w:p>
+            <w:pPr>
+              <w:spacing w:line="480" w:lineRule="auto"/>
+              <w:jc w:val="center"/>
+              <w:rPr>
+                <w:rFonts w:ascii="Times New Roman" w:hAnsi="Times New Roman" w:cs="Times New Roman"/>
+                <w:sz w:val="24"/>
+                <w:szCs w:val="24"/>
+                <w:highlight w:val="yellow"/>
+              </w:rPr>
+            </w:pPr>
+            <w:r>
+              <w:rPr>
+                <w:rFonts w:ascii="Times New Roman" w:hAnsi="Times New Roman" w:cs="Times New Roman"/>
+                <w:sz w:val="24"/>
+                <w:szCs w:val="24"/>
+                <w:highlight w:val="yellow"/>
+              </w:rPr>
+              <w:t>300</w:t>
+            </w:r>
+          </w:p>
+        </w:tc>
+        <w:tc>
+          <w:tcPr>
+            <w:tcW w:w="2225" w:type="dxa"/>
+          </w:tcPr>
+          <w:p>
+            <w:pPr>
+              <w:spacing w:line="480" w:lineRule="auto"/>
+              <w:jc w:val="center"/>
+              <w:rPr>
+                <w:rFonts w:ascii="Times New Roman" w:hAnsi="Times New Roman" w:cs="Times New Roman"/>
+                <w:sz w:val="24"/>
+                <w:szCs w:val="24"/>
+                <w:highlight w:val="yellow"/>
+              </w:rPr>
+            </w:pPr>
+            <w:r>
+              <w:rPr>
+                <w:rFonts w:ascii="Times New Roman" w:hAnsi="Times New Roman" w:cs="Times New Roman"/>
+                <w:sz w:val="24"/>
+                <w:szCs w:val="24"/>
+                <w:highlight w:val="yellow"/>
+              </w:rPr>
+              <w:t>1669.788249 secs</w:t>
+            </w:r>
+          </w:p>
+        </w:tc>
+        <w:tc>
+          <w:tcPr>
+            <w:tcW w:w="1800" w:type="dxa"/>
+          </w:tcPr>
+          <w:p>
+            <w:pPr>
+              <w:spacing w:line="480" w:lineRule="auto"/>
+              <w:jc w:val="center"/>
+              <w:rPr>
+                <w:rFonts w:ascii="Times New Roman" w:hAnsi="Times New Roman" w:cs="Times New Roman"/>
+                <w:sz w:val="24"/>
+                <w:szCs w:val="24"/>
+                <w:highlight w:val="yellow"/>
+              </w:rPr>
+            </w:pPr>
+            <w:r>
+              <w:rPr>
+                <w:rFonts w:ascii="Times New Roman" w:hAnsi="Times New Roman" w:cs="Times New Roman"/>
+                <w:sz w:val="24"/>
+                <w:szCs w:val="24"/>
+                <w:highlight w:val="yellow"/>
+              </w:rPr>
+              <w:t>5.799232 secs</w:t>
+            </w:r>
+          </w:p>
+        </w:tc>
+        <w:tc>
+          <w:tcPr>
+            <w:tcW w:w="1620" w:type="dxa"/>
+          </w:tcPr>
+          <w:p>
+            <w:pPr>
+              <w:spacing w:line="480" w:lineRule="auto"/>
+              <w:jc w:val="center"/>
+              <w:rPr>
+                <w:rFonts w:ascii="Times New Roman" w:hAnsi="Times New Roman" w:cs="Times New Roman"/>
+                <w:sz w:val="24"/>
+                <w:szCs w:val="24"/>
+                <w:highlight w:val="yellow"/>
+              </w:rPr>
+            </w:pPr>
+            <w:r>
+              <w:rPr>
+                <w:rFonts w:ascii="Times New Roman" w:hAnsi="Times New Roman" w:cs="Times New Roman"/>
+                <w:sz w:val="24"/>
+                <w:szCs w:val="24"/>
+                <w:highlight w:val="yellow"/>
+              </w:rPr>
+              <w:t>0.037762</w:t>
+            </w:r>
           </w:p>
         </w:tc>
       </w:tr>
     </w:tbl>
+    <w:p>
+      <w:pPr>
+        <w:spacing w:after="0" w:line="480" w:lineRule="auto"/>
+        <w:rPr>
+          <w:rFonts w:ascii="Times New Roman" w:hAnsi="Times New Roman" w:cs="Times New Roman"/>
+          <w:sz w:val="24"/>
+          <w:szCs w:val="24"/>
+        </w:rPr>
+      </w:pPr>
+    </w:p>
     <w:p>
       <w:pPr>
         <w:spacing w:after="0" w:line="480" w:lineRule="auto"/>
@@ -1697,7 +3142,31 @@
           <w:sz w:val="24"/>
           <w:szCs w:val="24"/>
         </w:rPr>
-        <w:t xml:space="preserve"> I believe this decrease in performance is due to overfitting since there are more trees. </w:t>
+        <w:t xml:space="preserve"> </w:t>
+      </w:r>
+      <w:r>
+        <w:rPr>
+          <w:rFonts w:ascii="Times New Roman" w:hAnsi="Times New Roman" w:cs="Times New Roman"/>
+          <w:sz w:val="24"/>
+          <w:szCs w:val="24"/>
+        </w:rPr>
+        <w:t>Since the results from the classifier was sufficient I decided to keep messing with the regressor by utilizing the optimal max_depth from the last exercise which improved the mse by more than 1</w:t>
+      </w:r>
+      <w:r>
+        <w:rPr>
+          <w:rFonts w:ascii="Times New Roman" w:hAnsi="Times New Roman" w:cs="Times New Roman"/>
+          <w:sz w:val="24"/>
+          <w:szCs w:val="24"/>
+        </w:rPr>
+        <w:t>/10</w:t>
+      </w:r>
+      <w:r>
+        <w:rPr>
+          <w:rFonts w:ascii="Times New Roman" w:hAnsi="Times New Roman" w:cs="Times New Roman"/>
+          <w:sz w:val="24"/>
+          <w:szCs w:val="24"/>
+        </w:rPr>
+        <w:t>%.</w:t>
       </w:r>
     </w:p>
     <w:p>

</xml_diff>